<commit_message>
Adicionando a especificacao do caso de uso cadastrar funcionario
</commit_message>
<xml_diff>
--- a/Engenharia de Software/SIGA_SECUNDARIA.docx
+++ b/Engenharia de Software/SIGA_SECUNDARIA.docx
@@ -434,8 +434,6 @@
         </w:rPr>
         <w:br w:type="page"/>
       </w:r>
-      <w:bookmarkStart w:id="2" w:name="_GoBack"/>
-      <w:bookmarkEnd w:id="2"/>
     </w:p>
     <w:p>
       <w:pPr>
@@ -711,7 +709,7 @@
           <w:szCs w:val="28"/>
         </w:rPr>
       </w:pPr>
-      <w:bookmarkStart w:id="3" w:name="_Toc5813702"/>
+      <w:bookmarkStart w:id="2" w:name="_Toc5813702"/>
       <w:bookmarkEnd w:id="0"/>
       <w:r>
         <w:rPr>
@@ -752,7 +750,7 @@
         </w:rPr>
         <w:t>Requisitos Funcionais</w:t>
       </w:r>
-      <w:bookmarkEnd w:id="3"/>
+      <w:bookmarkEnd w:id="2"/>
       <w:r>
         <w:rPr>
           <w:rFonts w:ascii="Times New Roman" w:hAnsi="Times New Roman" w:cs="Times New Roman"/>
@@ -1248,7 +1246,7 @@
           <w:szCs w:val="24"/>
         </w:rPr>
       </w:pPr>
-      <w:bookmarkStart w:id="4" w:name="_Toc5813703"/>
+      <w:bookmarkStart w:id="3" w:name="_Toc5813703"/>
       <w:r>
         <w:rPr>
           <w:rFonts w:ascii="Times New Roman" w:hAnsi="Times New Roman" w:cs="Times New Roman"/>
@@ -1258,7 +1256,7 @@
         </w:rPr>
         <w:t>Casos de uso</w:t>
       </w:r>
-      <w:bookmarkEnd w:id="4"/>
+      <w:bookmarkEnd w:id="3"/>
     </w:p>
     <w:p>
       <w:pPr>
@@ -1594,7 +1592,7 @@
           <w:szCs w:val="28"/>
         </w:rPr>
       </w:pPr>
-      <w:bookmarkStart w:id="5" w:name="_Toc5813704"/>
+      <w:bookmarkStart w:id="4" w:name="_Toc5813704"/>
       <w:r>
         <w:rPr>
           <w:rFonts w:ascii="Times New Roman" w:hAnsi="Times New Roman" w:cs="Times New Roman"/>
@@ -1626,7 +1624,7 @@
         </w:rPr>
         <w:t>tores e os Casos de Uso</w:t>
       </w:r>
-      <w:bookmarkEnd w:id="5"/>
+      <w:bookmarkEnd w:id="4"/>
     </w:p>
     <w:p>
       <w:pPr>
@@ -2176,7 +2174,7 @@
           <w:szCs w:val="28"/>
         </w:rPr>
       </w:pPr>
-      <w:bookmarkStart w:id="6" w:name="_Toc5813705"/>
+      <w:bookmarkStart w:id="5" w:name="_Toc5813705"/>
       <w:r>
         <w:rPr>
           <w:rFonts w:ascii="Times New Roman" w:hAnsi="Times New Roman" w:cs="Times New Roman"/>
@@ -2188,7 +2186,7 @@
         <w:lastRenderedPageBreak/>
         <w:t>Diagrama de Casos de Uso</w:t>
       </w:r>
-      <w:bookmarkEnd w:id="6"/>
+      <w:bookmarkEnd w:id="5"/>
       <w:r>
         <w:rPr>
           <w:rFonts w:ascii="Times New Roman" w:hAnsi="Times New Roman" w:cs="Times New Roman"/>
@@ -2299,7 +2297,7 @@
           <w:szCs w:val="28"/>
         </w:rPr>
       </w:pPr>
-      <w:bookmarkStart w:id="7" w:name="_Toc5813706"/>
+      <w:bookmarkStart w:id="6" w:name="_Toc5813706"/>
       <w:r>
         <w:rPr>
           <w:rFonts w:ascii="Times New Roman" w:hAnsi="Times New Roman" w:cs="Times New Roman"/>
@@ -2311,7 +2309,7 @@
         <w:lastRenderedPageBreak/>
         <w:t>Especificação de Casos de Uso</w:t>
       </w:r>
-      <w:bookmarkEnd w:id="7"/>
+      <w:bookmarkEnd w:id="6"/>
       <w:r>
         <w:rPr>
           <w:rFonts w:ascii="Times New Roman" w:hAnsi="Times New Roman" w:cs="Times New Roman"/>
@@ -3112,7 +3110,7 @@
           <w:szCs w:val="24"/>
         </w:rPr>
       </w:pPr>
-      <w:bookmarkStart w:id="8" w:name="_Toc5221054"/>
+      <w:bookmarkStart w:id="7" w:name="_Toc5221054"/>
       <w:r>
         <w:rPr>
           <w:rFonts w:ascii="Times New Roman" w:hAnsi="Times New Roman" w:cs="Times New Roman"/>
@@ -3122,7 +3120,7 @@
         </w:rPr>
         <w:t>Fluxo de eventos principal</w:t>
       </w:r>
-      <w:bookmarkEnd w:id="8"/>
+      <w:bookmarkEnd w:id="7"/>
     </w:p>
     <w:p>
       <w:pPr>
@@ -4667,7 +4665,7 @@
         </w:rPr>
         <w:t>)</w:t>
       </w:r>
-      <w:bookmarkStart w:id="9" w:name="_Toc5221387"/>
+      <w:bookmarkStart w:id="8" w:name="_Toc5221387"/>
     </w:p>
     <w:p>
       <w:pPr>
@@ -4799,7 +4797,7 @@
         </w:rPr>
         <w:t>&gt;</w:t>
       </w:r>
-      <w:bookmarkEnd w:id="9"/>
+      <w:bookmarkEnd w:id="8"/>
     </w:p>
     <w:p>
       <w:pPr>
@@ -5420,7 +5418,7 @@
         </w:rPr>
         <w:t>ção da</w:t>
       </w:r>
-      <w:bookmarkStart w:id="10" w:name="_Toc5221056"/>
+      <w:bookmarkStart w:id="9" w:name="_Toc5221056"/>
       <w:r>
         <w:rPr>
           <w:sz w:val="24"/>
@@ -5471,7 +5469,7 @@
         </w:rPr>
         <w:t>Fluxo de eventos principal</w:t>
       </w:r>
-      <w:bookmarkEnd w:id="10"/>
+      <w:bookmarkEnd w:id="9"/>
     </w:p>
     <w:p>
       <w:pPr>
@@ -5672,7 +5670,7 @@
           <w:szCs w:val="24"/>
         </w:rPr>
       </w:pPr>
-      <w:bookmarkStart w:id="11" w:name="_Toc5221057"/>
+      <w:bookmarkStart w:id="10" w:name="_Toc5221057"/>
       <w:r>
         <w:rPr>
           <w:rFonts w:ascii="Times New Roman" w:hAnsi="Times New Roman" w:cs="Times New Roman"/>
@@ -5701,7 +5699,7 @@
         </w:rPr>
         <w:t>)</w:t>
       </w:r>
-      <w:bookmarkEnd w:id="11"/>
+      <w:bookmarkEnd w:id="10"/>
     </w:p>
     <w:p>
       <w:pPr>
@@ -5822,7 +5820,7 @@
         </w:rPr>
         <w:t>O caso de uso se encerra.</w:t>
       </w:r>
-      <w:bookmarkStart w:id="12" w:name="_Toc5221388"/>
+      <w:bookmarkStart w:id="11" w:name="_Toc5221388"/>
     </w:p>
     <w:p>
       <w:pPr>
@@ -5889,7 +5887,7 @@
         </w:rPr>
         <w:t>Matricular novo aluno&gt;</w:t>
       </w:r>
-      <w:bookmarkEnd w:id="12"/>
+      <w:bookmarkEnd w:id="11"/>
     </w:p>
     <w:p>
       <w:pPr>
@@ -6430,8 +6428,8 @@
           <w:szCs w:val="24"/>
         </w:rPr>
       </w:pPr>
-      <w:bookmarkStart w:id="13" w:name="_Toc467473984"/>
-      <w:bookmarkStart w:id="14" w:name="_Toc467477723"/>
+      <w:bookmarkStart w:id="12" w:name="_Toc467473984"/>
+      <w:bookmarkStart w:id="13" w:name="_Toc467477723"/>
       <w:r>
         <w:rPr>
           <w:rFonts w:ascii="Times New Roman" w:hAnsi="Times New Roman" w:cs="Times New Roman"/>
@@ -6528,33 +6526,141 @@
         </w:rPr>
         <w:t xml:space="preserve"> </w:t>
       </w:r>
+      <w:bookmarkEnd w:id="12"/>
       <w:bookmarkEnd w:id="13"/>
+      <w:r>
+        <w:rPr>
+          <w:b/>
+          <w:sz w:val="24"/>
+          <w:szCs w:val="24"/>
+          <w:lang w:val="pt-PT"/>
+        </w:rPr>
+        <w:t>P</w:t>
+      </w:r>
+      <w:r>
+        <w:rPr>
+          <w:b/>
+          <w:sz w:val="24"/>
+          <w:szCs w:val="24"/>
+          <w:lang w:val="pt-PT"/>
+        </w:rPr>
+        <w:t>ós condições</w:t>
+      </w:r>
+      <w:r>
+        <w:rPr>
+          <w:sz w:val="24"/>
+          <w:szCs w:val="24"/>
+          <w:lang w:val="pt-PT"/>
+        </w:rPr>
+        <w:t>: Aluno Matriculado</w:t>
+      </w:r>
+      <w:r>
+        <w:rPr>
+          <w:sz w:val="24"/>
+          <w:szCs w:val="24"/>
+          <w:lang w:val="pt-PT"/>
+        </w:rPr>
+        <w:t>.</w:t>
+      </w:r>
+      <w:r>
+        <w:rPr>
+          <w:sz w:val="24"/>
+          <w:szCs w:val="24"/>
+          <w:lang w:val="pt-PT"/>
+        </w:rPr>
+        <w:t xml:space="preserve"> </w:t>
+      </w:r>
+    </w:p>
+    <w:p>
+      <w:pPr>
+        <w:pStyle w:val="TextoNormal"/>
+        <w:spacing w:line="360" w:lineRule="auto"/>
+        <w:ind w:left="0"/>
+        <w:rPr>
+          <w:b/>
+          <w:sz w:val="24"/>
+          <w:szCs w:val="24"/>
+          <w:lang w:val="pt-PT"/>
+        </w:rPr>
+      </w:pPr>
+      <w:bookmarkStart w:id="14" w:name="_Toc467473985"/>
+      <w:bookmarkStart w:id="15" w:name="_Toc467477724"/>
+      <w:r>
+        <w:rPr>
+          <w:b/>
+          <w:sz w:val="24"/>
+          <w:szCs w:val="24"/>
+          <w:lang w:val="pt-PT"/>
+        </w:rPr>
+        <w:t xml:space="preserve">Condicoes de </w:t>
+      </w:r>
+      <w:r>
+        <w:rPr>
+          <w:b/>
+          <w:sz w:val="24"/>
+          <w:szCs w:val="24"/>
+          <w:lang w:val="pt-PT"/>
+        </w:rPr>
+        <w:t>S</w:t>
+      </w:r>
+      <w:r>
+        <w:rPr>
+          <w:b/>
+          <w:sz w:val="24"/>
+          <w:szCs w:val="24"/>
+          <w:lang w:val="pt-PT"/>
+        </w:rPr>
+        <w:t xml:space="preserve">aída: </w:t>
+      </w:r>
+      <w:r>
+        <w:rPr>
+          <w:b/>
+          <w:sz w:val="24"/>
+          <w:szCs w:val="24"/>
+          <w:lang w:val="pt-PT"/>
+        </w:rPr>
+        <w:t xml:space="preserve"> </w:t>
+      </w:r>
       <w:bookmarkEnd w:id="14"/>
-      <w:r>
-        <w:rPr>
-          <w:b/>
-          <w:sz w:val="24"/>
-          <w:szCs w:val="24"/>
-          <w:lang w:val="pt-PT"/>
-        </w:rPr>
-        <w:t>P</w:t>
-      </w:r>
-      <w:r>
-        <w:rPr>
-          <w:b/>
-          <w:sz w:val="24"/>
-          <w:szCs w:val="24"/>
-          <w:lang w:val="pt-PT"/>
-        </w:rPr>
-        <w:t>ós condições</w:t>
-      </w:r>
-      <w:r>
-        <w:rPr>
-          <w:sz w:val="24"/>
-          <w:szCs w:val="24"/>
-          <w:lang w:val="pt-PT"/>
-        </w:rPr>
-        <w:t>: Aluno Matriculado</w:t>
+      <w:bookmarkEnd w:id="15"/>
+      <w:r>
+        <w:rPr>
+          <w:sz w:val="24"/>
+          <w:szCs w:val="24"/>
+          <w:lang w:val="pt-PT"/>
+        </w:rPr>
+        <w:t>O sistema lança uma mensagem que confirma a efectiva</w:t>
+      </w:r>
+      <w:r>
+        <w:rPr>
+          <w:sz w:val="24"/>
+          <w:szCs w:val="24"/>
+        </w:rPr>
+        <w:t>ção da</w:t>
+      </w:r>
+      <w:r>
+        <w:rPr>
+          <w:sz w:val="24"/>
+          <w:szCs w:val="24"/>
+          <w:lang w:val="pt-PT"/>
+        </w:rPr>
+        <w:t xml:space="preserve"> </w:t>
+      </w:r>
+      <w:r>
+        <w:rPr>
+          <w:sz w:val="24"/>
+          <w:szCs w:val="24"/>
+          <w:lang w:val="pt-PT"/>
+        </w:rPr>
+        <w:t>matrícula</w:t>
+      </w:r>
+      <w:r>
+        <w:rPr>
+          <w:sz w:val="24"/>
+          <w:szCs w:val="24"/>
+          <w:lang w:val="pt-PT"/>
+        </w:rPr>
+        <w:t xml:space="preserve"> do aluno</w:t>
       </w:r>
       <w:r>
         <w:rPr>
@@ -6564,14 +6670,6 @@
         </w:rPr>
         <w:t>.</w:t>
       </w:r>
-      <w:r>
-        <w:rPr>
-          <w:sz w:val="24"/>
-          <w:szCs w:val="24"/>
-          <w:lang w:val="pt-PT"/>
-        </w:rPr>
-        <w:t xml:space="preserve"> </w:t>
-      </w:r>
     </w:p>
     <w:p>
       <w:pPr>
@@ -6579,146 +6677,46 @@
         <w:spacing w:line="360" w:lineRule="auto"/>
         <w:ind w:left="0"/>
         <w:rPr>
-          <w:b/>
-          <w:sz w:val="24"/>
-          <w:szCs w:val="24"/>
-          <w:lang w:val="pt-PT"/>
-        </w:rPr>
-      </w:pPr>
-      <w:bookmarkStart w:id="15" w:name="_Toc467473985"/>
-      <w:bookmarkStart w:id="16" w:name="_Toc467477724"/>
-      <w:r>
-        <w:rPr>
-          <w:b/>
-          <w:sz w:val="24"/>
-          <w:szCs w:val="24"/>
-          <w:lang w:val="pt-PT"/>
-        </w:rPr>
-        <w:t xml:space="preserve">Condicoes de </w:t>
-      </w:r>
-      <w:r>
-        <w:rPr>
-          <w:b/>
-          <w:sz w:val="24"/>
-          <w:szCs w:val="24"/>
-          <w:lang w:val="pt-PT"/>
-        </w:rPr>
-        <w:t>S</w:t>
-      </w:r>
-      <w:r>
-        <w:rPr>
-          <w:b/>
-          <w:sz w:val="24"/>
-          <w:szCs w:val="24"/>
-          <w:lang w:val="pt-PT"/>
-        </w:rPr>
-        <w:t xml:space="preserve">aída: </w:t>
-      </w:r>
-      <w:r>
-        <w:rPr>
-          <w:b/>
-          <w:sz w:val="24"/>
-          <w:szCs w:val="24"/>
-          <w:lang w:val="pt-PT"/>
-        </w:rPr>
-        <w:t xml:space="preserve"> </w:t>
-      </w:r>
-      <w:bookmarkEnd w:id="15"/>
+          <w:sz w:val="24"/>
+          <w:szCs w:val="24"/>
+          <w:lang w:val="pt-PT"/>
+        </w:rPr>
+      </w:pPr>
+    </w:p>
+    <w:p>
+      <w:pPr>
+        <w:spacing w:line="360" w:lineRule="auto"/>
+        <w:jc w:val="both"/>
+        <w:rPr>
+          <w:rFonts w:ascii="Times New Roman" w:hAnsi="Times New Roman" w:cs="Times New Roman"/>
+          <w:b/>
+          <w:sz w:val="24"/>
+          <w:szCs w:val="24"/>
+        </w:rPr>
+      </w:pPr>
+      <w:bookmarkStart w:id="16" w:name="_Toc467473986"/>
+      <w:bookmarkStart w:id="17" w:name="_Toc467477725"/>
+      <w:bookmarkStart w:id="18" w:name="_Toc467494877"/>
+      <w:bookmarkStart w:id="19" w:name="_Toc467495247"/>
+      <w:bookmarkStart w:id="20" w:name="_Toc468086055"/>
+      <w:bookmarkStart w:id="21" w:name="_Toc490910530"/>
+      <w:bookmarkStart w:id="22" w:name="_Toc5221059"/>
+      <w:r>
+        <w:rPr>
+          <w:rFonts w:ascii="Times New Roman" w:hAnsi="Times New Roman" w:cs="Times New Roman"/>
+          <w:b/>
+          <w:sz w:val="24"/>
+          <w:szCs w:val="24"/>
+        </w:rPr>
+        <w:t>Fluxo de eventos principal</w:t>
+      </w:r>
       <w:bookmarkEnd w:id="16"/>
-      <w:r>
-        <w:rPr>
-          <w:sz w:val="24"/>
-          <w:szCs w:val="24"/>
-          <w:lang w:val="pt-PT"/>
-        </w:rPr>
-        <w:t>O sistema lança uma mensagem que confirma a efectiva</w:t>
-      </w:r>
-      <w:r>
-        <w:rPr>
-          <w:sz w:val="24"/>
-          <w:szCs w:val="24"/>
-        </w:rPr>
-        <w:t>ção da</w:t>
-      </w:r>
-      <w:r>
-        <w:rPr>
-          <w:sz w:val="24"/>
-          <w:szCs w:val="24"/>
-          <w:lang w:val="pt-PT"/>
-        </w:rPr>
-        <w:t xml:space="preserve"> </w:t>
-      </w:r>
-      <w:r>
-        <w:rPr>
-          <w:sz w:val="24"/>
-          <w:szCs w:val="24"/>
-          <w:lang w:val="pt-PT"/>
-        </w:rPr>
-        <w:t>matrícula</w:t>
-      </w:r>
-      <w:r>
-        <w:rPr>
-          <w:sz w:val="24"/>
-          <w:szCs w:val="24"/>
-          <w:lang w:val="pt-PT"/>
-        </w:rPr>
-        <w:t xml:space="preserve"> do aluno</w:t>
-      </w:r>
-      <w:r>
-        <w:rPr>
-          <w:sz w:val="24"/>
-          <w:szCs w:val="24"/>
-          <w:lang w:val="pt-PT"/>
-        </w:rPr>
-        <w:t>.</w:t>
-      </w:r>
-    </w:p>
-    <w:p>
-      <w:pPr>
-        <w:pStyle w:val="TextoNormal"/>
-        <w:spacing w:line="360" w:lineRule="auto"/>
-        <w:ind w:left="0"/>
-        <w:rPr>
-          <w:sz w:val="24"/>
-          <w:szCs w:val="24"/>
-          <w:lang w:val="pt-PT"/>
-        </w:rPr>
-      </w:pPr>
-    </w:p>
-    <w:p>
-      <w:pPr>
-        <w:spacing w:line="360" w:lineRule="auto"/>
-        <w:jc w:val="both"/>
-        <w:rPr>
-          <w:rFonts w:ascii="Times New Roman" w:hAnsi="Times New Roman" w:cs="Times New Roman"/>
-          <w:b/>
-          <w:sz w:val="24"/>
-          <w:szCs w:val="24"/>
-        </w:rPr>
-      </w:pPr>
-      <w:bookmarkStart w:id="17" w:name="_Toc467473986"/>
-      <w:bookmarkStart w:id="18" w:name="_Toc467477725"/>
-      <w:bookmarkStart w:id="19" w:name="_Toc467494877"/>
-      <w:bookmarkStart w:id="20" w:name="_Toc467495247"/>
-      <w:bookmarkStart w:id="21" w:name="_Toc468086055"/>
-      <w:bookmarkStart w:id="22" w:name="_Toc490910530"/>
-      <w:bookmarkStart w:id="23" w:name="_Toc5221059"/>
-      <w:r>
-        <w:rPr>
-          <w:rFonts w:ascii="Times New Roman" w:hAnsi="Times New Roman" w:cs="Times New Roman"/>
-          <w:b/>
-          <w:sz w:val="24"/>
-          <w:szCs w:val="24"/>
-        </w:rPr>
-        <w:t>Fluxo de eventos principal</w:t>
-      </w:r>
       <w:bookmarkEnd w:id="17"/>
       <w:bookmarkEnd w:id="18"/>
       <w:bookmarkEnd w:id="19"/>
       <w:bookmarkEnd w:id="20"/>
       <w:bookmarkEnd w:id="21"/>
       <w:bookmarkEnd w:id="22"/>
-      <w:bookmarkEnd w:id="23"/>
     </w:p>
     <w:p>
       <w:pPr>
@@ -6985,13 +6983,13 @@
           <w:lang w:val="pt-PT"/>
         </w:rPr>
       </w:pPr>
-      <w:bookmarkStart w:id="24" w:name="_Toc467473987"/>
-      <w:bookmarkStart w:id="25" w:name="_Toc467477726"/>
-      <w:bookmarkStart w:id="26" w:name="_Toc467494878"/>
-      <w:bookmarkStart w:id="27" w:name="_Toc467495248"/>
-      <w:bookmarkStart w:id="28" w:name="_Toc468086056"/>
-      <w:bookmarkStart w:id="29" w:name="_Toc490910531"/>
-      <w:bookmarkStart w:id="30" w:name="_Toc5221060"/>
+      <w:bookmarkStart w:id="23" w:name="_Toc467473987"/>
+      <w:bookmarkStart w:id="24" w:name="_Toc467477726"/>
+      <w:bookmarkStart w:id="25" w:name="_Toc467494878"/>
+      <w:bookmarkStart w:id="26" w:name="_Toc467495248"/>
+      <w:bookmarkStart w:id="27" w:name="_Toc468086056"/>
+      <w:bookmarkStart w:id="28" w:name="_Toc490910531"/>
+      <w:bookmarkStart w:id="29" w:name="_Toc5221060"/>
       <w:r>
         <w:rPr>
           <w:sz w:val="24"/>
@@ -7044,42 +7042,42 @@
         </w:rPr>
         <w:t>Fluxos secundários</w:t>
       </w:r>
+      <w:bookmarkEnd w:id="23"/>
       <w:bookmarkEnd w:id="24"/>
       <w:bookmarkEnd w:id="25"/>
       <w:bookmarkEnd w:id="26"/>
       <w:bookmarkEnd w:id="27"/>
+      <w:r>
+        <w:rPr>
+          <w:rFonts w:ascii="Times New Roman" w:hAnsi="Times New Roman" w:cs="Times New Roman"/>
+          <w:b/>
+          <w:sz w:val="24"/>
+          <w:szCs w:val="24"/>
+        </w:rPr>
+        <w:t xml:space="preserve"> (alternativos e de </w:t>
+      </w:r>
+      <w:proofErr w:type="spellStart"/>
+      <w:r>
+        <w:rPr>
+          <w:rFonts w:ascii="Times New Roman" w:hAnsi="Times New Roman" w:cs="Times New Roman"/>
+          <w:b/>
+          <w:sz w:val="24"/>
+          <w:szCs w:val="24"/>
+        </w:rPr>
+        <w:t>exceção</w:t>
+      </w:r>
+      <w:proofErr w:type="spellEnd"/>
+      <w:r>
+        <w:rPr>
+          <w:rFonts w:ascii="Times New Roman" w:hAnsi="Times New Roman" w:cs="Times New Roman"/>
+          <w:b/>
+          <w:sz w:val="24"/>
+          <w:szCs w:val="24"/>
+        </w:rPr>
+        <w:t>)</w:t>
+      </w:r>
       <w:bookmarkEnd w:id="28"/>
-      <w:r>
-        <w:rPr>
-          <w:rFonts w:ascii="Times New Roman" w:hAnsi="Times New Roman" w:cs="Times New Roman"/>
-          <w:b/>
-          <w:sz w:val="24"/>
-          <w:szCs w:val="24"/>
-        </w:rPr>
-        <w:t xml:space="preserve"> (alternativos e de </w:t>
-      </w:r>
-      <w:proofErr w:type="spellStart"/>
-      <w:r>
-        <w:rPr>
-          <w:rFonts w:ascii="Times New Roman" w:hAnsi="Times New Roman" w:cs="Times New Roman"/>
-          <w:b/>
-          <w:sz w:val="24"/>
-          <w:szCs w:val="24"/>
-        </w:rPr>
-        <w:t>exceção</w:t>
-      </w:r>
-      <w:proofErr w:type="spellEnd"/>
-      <w:r>
-        <w:rPr>
-          <w:rFonts w:ascii="Times New Roman" w:hAnsi="Times New Roman" w:cs="Times New Roman"/>
-          <w:b/>
-          <w:sz w:val="24"/>
-          <w:szCs w:val="24"/>
-        </w:rPr>
-        <w:t>)</w:t>
-      </w:r>
       <w:bookmarkEnd w:id="29"/>
-      <w:bookmarkEnd w:id="30"/>
     </w:p>
     <w:p>
       <w:pPr>
@@ -7353,7 +7351,7 @@
           <w:szCs w:val="24"/>
         </w:rPr>
       </w:pPr>
-      <w:bookmarkStart w:id="31" w:name="_Toc5221389"/>
+      <w:bookmarkStart w:id="30" w:name="_Toc5221389"/>
       <w:r>
         <w:rPr>
           <w:rFonts w:ascii="Times New Roman" w:hAnsi="Times New Roman" w:cs="Times New Roman"/>
@@ -7408,7 +7406,7 @@
         </w:rPr>
         <w:t>&gt;</w:t>
       </w:r>
-      <w:bookmarkEnd w:id="31"/>
+      <w:bookmarkEnd w:id="30"/>
     </w:p>
     <w:p>
       <w:pPr>
@@ -8204,7 +8202,7 @@
           <w:szCs w:val="24"/>
         </w:rPr>
       </w:pPr>
-      <w:bookmarkStart w:id="32" w:name="_Toc5221062"/>
+      <w:bookmarkStart w:id="31" w:name="_Toc5221062"/>
       <w:r>
         <w:rPr>
           <w:rFonts w:ascii="Times New Roman" w:hAnsi="Times New Roman" w:cs="Times New Roman"/>
@@ -8214,7 +8212,7 @@
         </w:rPr>
         <w:t>Fluxo de eventos principal</w:t>
       </w:r>
-      <w:bookmarkEnd w:id="32"/>
+      <w:bookmarkEnd w:id="31"/>
     </w:p>
     <w:p>
       <w:pPr>
@@ -8362,7 +8360,7 @@
           <w:szCs w:val="24"/>
         </w:rPr>
       </w:pPr>
-      <w:bookmarkStart w:id="33" w:name="_Toc5221063"/>
+      <w:bookmarkStart w:id="32" w:name="_Toc5221063"/>
       <w:r>
         <w:rPr>
           <w:rFonts w:ascii="Times New Roman" w:hAnsi="Times New Roman" w:cs="Times New Roman"/>
@@ -8390,8 +8388,8 @@
         </w:rPr>
         <w:t>)</w:t>
       </w:r>
-      <w:bookmarkStart w:id="34" w:name="_Toc5221390"/>
-      <w:bookmarkEnd w:id="33"/>
+      <w:bookmarkStart w:id="33" w:name="_Toc5221390"/>
+      <w:bookmarkEnd w:id="32"/>
     </w:p>
     <w:p>
       <w:pPr>
@@ -8529,29 +8527,29 @@
         <w:t xml:space="preserve"> O caso de uso se se encerra.</w:t>
       </w:r>
     </w:p>
-    <w:bookmarkEnd w:id="34"/>
-    <w:p>
-      <w:pPr>
-        <w:spacing w:line="360" w:lineRule="auto"/>
-        <w:jc w:val="both"/>
-        <w:rPr>
-          <w:rFonts w:ascii="Times New Roman" w:hAnsi="Times New Roman" w:cs="Times New Roman"/>
-          <w:sz w:val="24"/>
-          <w:szCs w:val="24"/>
-        </w:rPr>
-      </w:pPr>
-    </w:p>
-    <w:p>
-      <w:pPr>
-        <w:spacing w:line="360" w:lineRule="auto"/>
-        <w:jc w:val="both"/>
-        <w:rPr>
-          <w:rFonts w:ascii="Times New Roman" w:hAnsi="Times New Roman" w:cs="Times New Roman"/>
-          <w:sz w:val="24"/>
-          <w:szCs w:val="24"/>
-        </w:rPr>
-      </w:pPr>
-      <w:bookmarkStart w:id="35" w:name="_Toc5221395"/>
+    <w:bookmarkEnd w:id="33"/>
+    <w:p>
+      <w:pPr>
+        <w:spacing w:line="360" w:lineRule="auto"/>
+        <w:jc w:val="both"/>
+        <w:rPr>
+          <w:rFonts w:ascii="Times New Roman" w:hAnsi="Times New Roman" w:cs="Times New Roman"/>
+          <w:sz w:val="24"/>
+          <w:szCs w:val="24"/>
+        </w:rPr>
+      </w:pPr>
+    </w:p>
+    <w:p>
+      <w:pPr>
+        <w:spacing w:line="360" w:lineRule="auto"/>
+        <w:jc w:val="both"/>
+        <w:rPr>
+          <w:rFonts w:ascii="Times New Roman" w:hAnsi="Times New Roman" w:cs="Times New Roman"/>
+          <w:sz w:val="24"/>
+          <w:szCs w:val="24"/>
+        </w:rPr>
+      </w:pPr>
+      <w:bookmarkStart w:id="34" w:name="_Toc5221395"/>
       <w:r>
         <w:rPr>
           <w:rFonts w:ascii="Times New Roman" w:hAnsi="Times New Roman" w:cs="Times New Roman"/>
@@ -9847,7 +9845,7 @@
         </w:rPr>
         <w:t xml:space="preserve">Renovar matricula&gt; </w:t>
       </w:r>
-      <w:bookmarkEnd w:id="35"/>
+      <w:bookmarkEnd w:id="34"/>
     </w:p>
     <w:p>
       <w:pPr>
@@ -10551,8 +10549,8 @@
           <w:i w:val="0"/>
         </w:rPr>
       </w:pPr>
-      <w:bookmarkStart w:id="36" w:name="_Toc5221396"/>
-      <w:bookmarkStart w:id="37" w:name="_Toc5813707"/>
+      <w:bookmarkStart w:id="35" w:name="_Toc5221396"/>
+      <w:bookmarkStart w:id="36" w:name="_Toc5813707"/>
       <w:r>
         <w:rPr>
           <w:rFonts w:ascii="Times New Roman" w:hAnsi="Times New Roman"/>
@@ -10591,8 +10589,8 @@
         </w:rPr>
         <w:t>cula</w:t>
       </w:r>
+      <w:bookmarkEnd w:id="35"/>
       <w:bookmarkEnd w:id="36"/>
-      <w:bookmarkEnd w:id="37"/>
       <w:r>
         <w:rPr>
           <w:rFonts w:ascii="Times New Roman" w:hAnsi="Times New Roman"/>
@@ -11212,7 +11210,15 @@
           <w:sz w:val="24"/>
           <w:szCs w:val="24"/>
         </w:rPr>
-        <w:t>CU06- Pedir de transferência de aluno</w:t>
+        <w:t>CU06- Pedir</w:t>
+      </w:r>
+      <w:r>
+        <w:rPr>
+          <w:rFonts w:ascii="Times New Roman" w:hAnsi="Times New Roman" w:cs="Times New Roman"/>
+          <w:sz w:val="24"/>
+          <w:szCs w:val="24"/>
+        </w:rPr>
+        <w:t xml:space="preserve"> transferência de aluno</w:t>
       </w:r>
     </w:p>
     <w:p>
@@ -11591,6 +11597,1103 @@
           <w:szCs w:val="24"/>
         </w:rPr>
       </w:pPr>
+    </w:p>
+    <w:p>
+      <w:pPr>
+        <w:spacing w:line="360" w:lineRule="auto"/>
+        <w:jc w:val="both"/>
+        <w:rPr>
+          <w:rFonts w:ascii="Times New Roman" w:hAnsi="Times New Roman" w:cs="Times New Roman"/>
+          <w:sz w:val="24"/>
+          <w:szCs w:val="24"/>
+        </w:rPr>
+      </w:pPr>
+      <w:r>
+        <w:rPr>
+          <w:rFonts w:ascii="Times New Roman" w:hAnsi="Times New Roman" w:cs="Times New Roman"/>
+          <w:b/>
+          <w:sz w:val="24"/>
+          <w:szCs w:val="24"/>
+        </w:rPr>
+        <w:t>[</w:t>
+      </w:r>
+      <w:r>
+        <w:rPr>
+          <w:rFonts w:ascii="Times New Roman" w:hAnsi="Times New Roman" w:cs="Times New Roman"/>
+          <w:b/>
+          <w:sz w:val="24"/>
+          <w:szCs w:val="24"/>
+        </w:rPr>
+        <w:t>RF08</w:t>
+      </w:r>
+      <w:r>
+        <w:rPr>
+          <w:rFonts w:ascii="Times New Roman" w:hAnsi="Times New Roman" w:cs="Times New Roman"/>
+          <w:b/>
+          <w:sz w:val="24"/>
+          <w:szCs w:val="24"/>
+        </w:rPr>
+        <w:t>] &lt;</w:t>
+      </w:r>
+      <w:r>
+        <w:rPr>
+          <w:rFonts w:ascii="Times New Roman" w:hAnsi="Times New Roman" w:cs="Times New Roman"/>
+          <w:b/>
+          <w:sz w:val="24"/>
+          <w:szCs w:val="24"/>
+        </w:rPr>
+        <w:t>UC08:</w:t>
+      </w:r>
+      <w:r>
+        <w:rPr>
+          <w:rFonts w:ascii="Times New Roman" w:hAnsi="Times New Roman" w:cs="Times New Roman"/>
+          <w:sz w:val="24"/>
+          <w:szCs w:val="24"/>
+        </w:rPr>
+        <w:t xml:space="preserve"> </w:t>
+      </w:r>
+      <w:r>
+        <w:rPr>
+          <w:rFonts w:ascii="Times New Roman" w:hAnsi="Times New Roman" w:cs="Times New Roman"/>
+          <w:b/>
+          <w:sz w:val="24"/>
+          <w:szCs w:val="24"/>
+        </w:rPr>
+        <w:t>Cadastrar funcionários da escola</w:t>
+      </w:r>
+      <w:r>
+        <w:rPr>
+          <w:rFonts w:ascii="Times New Roman" w:hAnsi="Times New Roman" w:cs="Times New Roman"/>
+          <w:b/>
+          <w:sz w:val="24"/>
+          <w:szCs w:val="24"/>
+        </w:rPr>
+        <w:t>&gt;</w:t>
+      </w:r>
+    </w:p>
+    <w:p>
+      <w:pPr>
+        <w:pStyle w:val="TextoNormal"/>
+        <w:spacing w:line="360" w:lineRule="auto"/>
+        <w:ind w:left="0"/>
+        <w:rPr>
+          <w:sz w:val="24"/>
+          <w:szCs w:val="24"/>
+          <w:lang w:val="pt-PT"/>
+        </w:rPr>
+      </w:pPr>
+      <w:r>
+        <w:rPr>
+          <w:b/>
+          <w:sz w:val="24"/>
+          <w:szCs w:val="24"/>
+          <w:lang w:val="pt-PT"/>
+        </w:rPr>
+        <w:t>Objectivo:</w:t>
+      </w:r>
+      <w:r>
+        <w:rPr>
+          <w:sz w:val="24"/>
+          <w:szCs w:val="24"/>
+          <w:lang w:val="pt-PT"/>
+        </w:rPr>
+        <w:t xml:space="preserve"> Este caso de uso permite que </w:t>
+      </w:r>
+      <w:r>
+        <w:rPr>
+          <w:sz w:val="24"/>
+          <w:szCs w:val="24"/>
+          <w:lang w:val="pt-PT"/>
+        </w:rPr>
+        <w:t xml:space="preserve">a secretaria realize o cadastro dos dados pessoais </w:t>
+      </w:r>
+      <w:r>
+        <w:rPr>
+          <w:sz w:val="24"/>
+          <w:szCs w:val="24"/>
+          <w:lang w:val="pt-PT"/>
+        </w:rPr>
+        <w:t xml:space="preserve">e profissionais dos </w:t>
+      </w:r>
+      <w:r>
+        <w:rPr>
+          <w:sz w:val="24"/>
+          <w:szCs w:val="24"/>
+        </w:rPr>
+        <w:t>f</w:t>
+      </w:r>
+      <w:r>
+        <w:rPr>
+          <w:sz w:val="24"/>
+          <w:szCs w:val="24"/>
+        </w:rPr>
+        <w:t>uncionário</w:t>
+      </w:r>
+      <w:r>
+        <w:rPr>
+          <w:sz w:val="24"/>
+          <w:szCs w:val="24"/>
+        </w:rPr>
+        <w:t>s</w:t>
+      </w:r>
+      <w:r>
+        <w:rPr>
+          <w:sz w:val="24"/>
+          <w:szCs w:val="24"/>
+          <w:lang w:val="pt-PT"/>
+        </w:rPr>
+        <w:t xml:space="preserve"> </w:t>
+      </w:r>
+      <w:r>
+        <w:rPr>
+          <w:sz w:val="24"/>
+          <w:szCs w:val="24"/>
+          <w:lang w:val="pt-PT"/>
+        </w:rPr>
+        <w:t xml:space="preserve"> da escola. </w:t>
+      </w:r>
+    </w:p>
+    <w:p>
+      <w:pPr>
+        <w:pStyle w:val="TextoNormal"/>
+        <w:spacing w:line="360" w:lineRule="auto"/>
+        <w:rPr>
+          <w:sz w:val="24"/>
+          <w:szCs w:val="24"/>
+          <w:lang w:val="pt-PT"/>
+        </w:rPr>
+      </w:pPr>
+    </w:p>
+    <w:p>
+      <w:pPr>
+        <w:spacing w:line="360" w:lineRule="auto"/>
+        <w:jc w:val="both"/>
+        <w:rPr>
+          <w:rFonts w:ascii="Times New Roman" w:hAnsi="Times New Roman" w:cs="Times New Roman"/>
+          <w:sz w:val="24"/>
+          <w:szCs w:val="24"/>
+        </w:rPr>
+      </w:pPr>
+      <w:r>
+        <w:rPr>
+          <w:rFonts w:ascii="Times New Roman" w:hAnsi="Times New Roman" w:cs="Times New Roman"/>
+          <w:b/>
+          <w:sz w:val="24"/>
+          <w:szCs w:val="24"/>
+        </w:rPr>
+        <w:t xml:space="preserve">Actor primário: </w:t>
+      </w:r>
+      <w:r>
+        <w:rPr>
+          <w:rFonts w:ascii="Times New Roman" w:hAnsi="Times New Roman" w:cs="Times New Roman"/>
+          <w:sz w:val="24"/>
+          <w:szCs w:val="24"/>
+        </w:rPr>
+        <w:t xml:space="preserve">Secretária  </w:t>
+      </w:r>
+    </w:p>
+    <w:p>
+      <w:pPr>
+        <w:spacing w:line="360" w:lineRule="auto"/>
+        <w:jc w:val="both"/>
+        <w:rPr>
+          <w:rFonts w:ascii="Times New Roman" w:hAnsi="Times New Roman" w:cs="Times New Roman"/>
+          <w:sz w:val="24"/>
+          <w:szCs w:val="24"/>
+        </w:rPr>
+      </w:pPr>
+      <w:r>
+        <w:rPr>
+          <w:rFonts w:ascii="Times New Roman" w:hAnsi="Times New Roman" w:cs="Times New Roman"/>
+          <w:b/>
+          <w:sz w:val="24"/>
+          <w:szCs w:val="24"/>
+        </w:rPr>
+        <w:t xml:space="preserve">Actor secundário: </w:t>
+      </w:r>
+      <w:r>
+        <w:rPr>
+          <w:rFonts w:ascii="Times New Roman" w:hAnsi="Times New Roman" w:cs="Times New Roman"/>
+          <w:sz w:val="24"/>
+          <w:szCs w:val="24"/>
+        </w:rPr>
+        <w:t xml:space="preserve">Funcionário  </w:t>
+      </w:r>
+      <w:r>
+        <w:rPr>
+          <w:rFonts w:ascii="Times New Roman" w:hAnsi="Times New Roman" w:cs="Times New Roman"/>
+          <w:sz w:val="24"/>
+          <w:szCs w:val="24"/>
+        </w:rPr>
+        <w:t xml:space="preserve"> </w:t>
+      </w:r>
+    </w:p>
+    <w:tbl>
+      <w:tblPr>
+        <w:tblW w:w="0" w:type="auto"/>
+        <w:tblInd w:w="534" w:type="dxa"/>
+        <w:tblLayout w:type="fixed"/>
+        <w:tblLook w:val="0000" w:firstRow="0" w:lastRow="0" w:firstColumn="0" w:lastColumn="0" w:noHBand="0" w:noVBand="0"/>
+      </w:tblPr>
+      <w:tblGrid>
+        <w:gridCol w:w="1559"/>
+        <w:gridCol w:w="425"/>
+        <w:gridCol w:w="1701"/>
+        <w:gridCol w:w="425"/>
+        <w:gridCol w:w="1985"/>
+        <w:gridCol w:w="425"/>
+        <w:gridCol w:w="1381"/>
+      </w:tblGrid>
+      <w:tr>
+        <w:tc>
+          <w:tcPr>
+            <w:tcW w:w="1559" w:type="dxa"/>
+            <w:vAlign w:val="center"/>
+          </w:tcPr>
+          <w:p>
+            <w:pPr>
+              <w:pStyle w:val="TextoNormal"/>
+              <w:spacing w:line="360" w:lineRule="auto"/>
+              <w:ind w:left="33"/>
+              <w:rPr>
+                <w:sz w:val="24"/>
+                <w:szCs w:val="24"/>
+                <w:lang w:val="pt-PT"/>
+              </w:rPr>
+            </w:pPr>
+            <w:r>
+              <w:rPr>
+                <w:b/>
+                <w:sz w:val="24"/>
+                <w:szCs w:val="24"/>
+                <w:lang w:val="pt-PT"/>
+              </w:rPr>
+              <w:t>Prioridade</w:t>
+            </w:r>
+            <w:r>
+              <w:rPr>
+                <w:sz w:val="24"/>
+                <w:szCs w:val="24"/>
+                <w:lang w:val="pt-PT"/>
+              </w:rPr>
+              <w:t>:</w:t>
+            </w:r>
+          </w:p>
+        </w:tc>
+        <w:tc>
+          <w:tcPr>
+            <w:tcW w:w="425" w:type="dxa"/>
+            <w:vAlign w:val="center"/>
+          </w:tcPr>
+          <w:p>
+            <w:pPr>
+              <w:spacing w:before="240" w:after="240" w:line="360" w:lineRule="auto"/>
+              <w:jc w:val="both"/>
+              <w:rPr>
+                <w:rFonts w:ascii="Times New Roman" w:hAnsi="Times New Roman" w:cs="Times New Roman"/>
+                <w:sz w:val="24"/>
+                <w:szCs w:val="24"/>
+              </w:rPr>
+            </w:pPr>
+            <w:r>
+              <w:rPr>
+                <w:rFonts w:ascii="Times New Roman" w:hAnsi="Times New Roman" w:cs="Times New Roman"/>
+                <w:sz w:val="24"/>
+                <w:szCs w:val="24"/>
+              </w:rPr>
+              <w:sym w:font="Wingdings" w:char="F0FE"/>
+            </w:r>
+          </w:p>
+        </w:tc>
+        <w:tc>
+          <w:tcPr>
+            <w:tcW w:w="1701" w:type="dxa"/>
+            <w:vAlign w:val="center"/>
+          </w:tcPr>
+          <w:p>
+            <w:pPr>
+              <w:pStyle w:val="TextoNormal"/>
+              <w:spacing w:line="360" w:lineRule="auto"/>
+              <w:ind w:left="0"/>
+              <w:rPr>
+                <w:sz w:val="24"/>
+                <w:szCs w:val="24"/>
+                <w:lang w:val="pt-PT"/>
+              </w:rPr>
+            </w:pPr>
+            <w:r>
+              <w:rPr>
+                <w:sz w:val="24"/>
+                <w:szCs w:val="24"/>
+                <w:lang w:val="pt-PT"/>
+              </w:rPr>
+              <w:t>Essencial</w:t>
+            </w:r>
+          </w:p>
+        </w:tc>
+        <w:tc>
+          <w:tcPr>
+            <w:tcW w:w="425" w:type="dxa"/>
+            <w:vAlign w:val="center"/>
+          </w:tcPr>
+          <w:p>
+            <w:pPr>
+              <w:spacing w:before="240" w:after="240" w:line="360" w:lineRule="auto"/>
+              <w:jc w:val="both"/>
+              <w:rPr>
+                <w:rFonts w:ascii="Times New Roman" w:hAnsi="Times New Roman" w:cs="Times New Roman"/>
+                <w:sz w:val="24"/>
+                <w:szCs w:val="24"/>
+              </w:rPr>
+            </w:pPr>
+            <w:r>
+              <w:rPr>
+                <w:rFonts w:ascii="Times New Roman" w:hAnsi="Times New Roman" w:cs="Times New Roman"/>
+                <w:sz w:val="24"/>
+                <w:szCs w:val="24"/>
+              </w:rPr>
+              <w:sym w:font="Wingdings" w:char="F0A8"/>
+            </w:r>
+          </w:p>
+        </w:tc>
+        <w:tc>
+          <w:tcPr>
+            <w:tcW w:w="1985" w:type="dxa"/>
+            <w:vAlign w:val="center"/>
+          </w:tcPr>
+          <w:p>
+            <w:pPr>
+              <w:pStyle w:val="TextoNormal"/>
+              <w:spacing w:line="360" w:lineRule="auto"/>
+              <w:ind w:left="0"/>
+              <w:rPr>
+                <w:sz w:val="24"/>
+                <w:szCs w:val="24"/>
+                <w:lang w:val="pt-PT"/>
+              </w:rPr>
+            </w:pPr>
+            <w:r>
+              <w:rPr>
+                <w:sz w:val="24"/>
+                <w:szCs w:val="24"/>
+                <w:lang w:val="pt-PT"/>
+              </w:rPr>
+              <w:t>Importante</w:t>
+            </w:r>
+          </w:p>
+        </w:tc>
+        <w:tc>
+          <w:tcPr>
+            <w:tcW w:w="425" w:type="dxa"/>
+            <w:vAlign w:val="center"/>
+          </w:tcPr>
+          <w:p>
+            <w:pPr>
+              <w:spacing w:before="240" w:after="240" w:line="360" w:lineRule="auto"/>
+              <w:jc w:val="both"/>
+              <w:rPr>
+                <w:rFonts w:ascii="Times New Roman" w:hAnsi="Times New Roman" w:cs="Times New Roman"/>
+                <w:sz w:val="24"/>
+                <w:szCs w:val="24"/>
+              </w:rPr>
+            </w:pPr>
+            <w:r>
+              <w:rPr>
+                <w:rFonts w:ascii="Times New Roman" w:hAnsi="Times New Roman" w:cs="Times New Roman"/>
+                <w:sz w:val="24"/>
+                <w:szCs w:val="24"/>
+              </w:rPr>
+              <w:sym w:font="Wingdings" w:char="F0A8"/>
+            </w:r>
+          </w:p>
+        </w:tc>
+        <w:tc>
+          <w:tcPr>
+            <w:tcW w:w="1381" w:type="dxa"/>
+            <w:vAlign w:val="center"/>
+          </w:tcPr>
+          <w:p>
+            <w:pPr>
+              <w:pStyle w:val="TextoNormal"/>
+              <w:spacing w:line="360" w:lineRule="auto"/>
+              <w:ind w:left="0"/>
+              <w:rPr>
+                <w:sz w:val="24"/>
+                <w:szCs w:val="24"/>
+                <w:lang w:val="pt-PT"/>
+              </w:rPr>
+            </w:pPr>
+            <w:r>
+              <w:rPr>
+                <w:sz w:val="24"/>
+                <w:szCs w:val="24"/>
+                <w:lang w:val="pt-PT"/>
+              </w:rPr>
+              <w:t>Desejável</w:t>
+            </w:r>
+          </w:p>
+        </w:tc>
+      </w:tr>
+    </w:tbl>
+    <w:p>
+      <w:pPr>
+        <w:pStyle w:val="TextoNormal"/>
+        <w:spacing w:line="360" w:lineRule="auto"/>
+        <w:ind w:left="0"/>
+        <w:rPr>
+          <w:sz w:val="24"/>
+          <w:szCs w:val="24"/>
+          <w:lang w:val="pt-PT"/>
+        </w:rPr>
+      </w:pPr>
+      <w:r>
+        <w:rPr>
+          <w:b/>
+          <w:sz w:val="24"/>
+          <w:szCs w:val="24"/>
+          <w:lang w:val="pt-PT"/>
+        </w:rPr>
+        <w:t>&lt;Opcional&gt; Interface(s) associada(s)</w:t>
+      </w:r>
+      <w:r>
+        <w:rPr>
+          <w:sz w:val="24"/>
+          <w:szCs w:val="24"/>
+          <w:lang w:val="pt-PT"/>
+        </w:rPr>
+        <w:t xml:space="preserve">: </w:t>
+      </w:r>
+    </w:p>
+    <w:p>
+      <w:pPr>
+        <w:pStyle w:val="TextoNormal"/>
+        <w:spacing w:line="360" w:lineRule="auto"/>
+        <w:ind w:left="0"/>
+        <w:rPr>
+          <w:sz w:val="24"/>
+          <w:szCs w:val="24"/>
+          <w:lang w:val="pt-PT"/>
+        </w:rPr>
+      </w:pPr>
+    </w:p>
+    <w:p>
+      <w:pPr>
+        <w:spacing w:line="360" w:lineRule="auto"/>
+        <w:jc w:val="both"/>
+        <w:rPr>
+          <w:rFonts w:ascii="Times New Roman" w:hAnsi="Times New Roman" w:cs="Times New Roman"/>
+          <w:sz w:val="24"/>
+          <w:szCs w:val="24"/>
+        </w:rPr>
+      </w:pPr>
+      <w:r>
+        <w:rPr>
+          <w:rFonts w:ascii="Times New Roman" w:hAnsi="Times New Roman" w:cs="Times New Roman"/>
+          <w:b/>
+          <w:sz w:val="24"/>
+          <w:szCs w:val="24"/>
+        </w:rPr>
+        <w:t>Pré-condições</w:t>
+      </w:r>
+      <w:r>
+        <w:rPr>
+          <w:rFonts w:ascii="Times New Roman" w:hAnsi="Times New Roman" w:cs="Times New Roman"/>
+          <w:sz w:val="24"/>
+          <w:szCs w:val="24"/>
+        </w:rPr>
+        <w:t xml:space="preserve">: </w:t>
+      </w:r>
+      <w:r>
+        <w:rPr>
+          <w:rFonts w:ascii="Times New Roman" w:hAnsi="Times New Roman" w:cs="Times New Roman"/>
+          <w:sz w:val="24"/>
+          <w:szCs w:val="24"/>
+        </w:rPr>
+        <w:t>A secretaria deve estar devidamente autenticada no sistema;</w:t>
+      </w:r>
+    </w:p>
+    <w:p>
+      <w:pPr>
+        <w:spacing w:line="360" w:lineRule="auto"/>
+        <w:jc w:val="both"/>
+        <w:rPr>
+          <w:rFonts w:ascii="Times New Roman" w:hAnsi="Times New Roman" w:cs="Times New Roman"/>
+          <w:sz w:val="24"/>
+          <w:szCs w:val="24"/>
+        </w:rPr>
+      </w:pPr>
+      <w:r>
+        <w:rPr>
+          <w:rFonts w:ascii="Times New Roman" w:hAnsi="Times New Roman" w:cs="Times New Roman"/>
+          <w:b/>
+          <w:sz w:val="24"/>
+          <w:szCs w:val="24"/>
+        </w:rPr>
+        <w:t xml:space="preserve">Condições de Entradas: </w:t>
+      </w:r>
+      <w:r>
+        <w:rPr>
+          <w:rFonts w:ascii="Times New Roman" w:hAnsi="Times New Roman" w:cs="Times New Roman"/>
+          <w:sz w:val="24"/>
+          <w:szCs w:val="24"/>
+        </w:rPr>
+        <w:t>A</w:t>
+      </w:r>
+      <w:r>
+        <w:rPr>
+          <w:rFonts w:ascii="Times New Roman" w:hAnsi="Times New Roman" w:cs="Times New Roman"/>
+          <w:sz w:val="24"/>
+          <w:szCs w:val="24"/>
+        </w:rPr>
+        <w:t xml:space="preserve"> secretaria selecciona a opção </w:t>
+      </w:r>
+      <w:r>
+        <w:rPr>
+          <w:rFonts w:ascii="Times New Roman" w:hAnsi="Times New Roman" w:cs="Times New Roman"/>
+          <w:i/>
+          <w:sz w:val="24"/>
+          <w:szCs w:val="24"/>
+        </w:rPr>
+        <w:t>registar</w:t>
+      </w:r>
+      <w:r>
+        <w:rPr>
+          <w:rFonts w:ascii="Times New Roman" w:hAnsi="Times New Roman" w:cs="Times New Roman"/>
+          <w:i/>
+          <w:sz w:val="24"/>
+          <w:szCs w:val="24"/>
+        </w:rPr>
+        <w:t xml:space="preserve"> funcionário</w:t>
+      </w:r>
+      <w:r>
+        <w:rPr>
+          <w:rFonts w:ascii="Times New Roman" w:hAnsi="Times New Roman" w:cs="Times New Roman"/>
+          <w:i/>
+          <w:sz w:val="24"/>
+          <w:szCs w:val="24"/>
+        </w:rPr>
+        <w:t>.</w:t>
+      </w:r>
+      <w:r>
+        <w:rPr>
+          <w:rFonts w:ascii="Times New Roman" w:hAnsi="Times New Roman" w:cs="Times New Roman"/>
+          <w:sz w:val="24"/>
+          <w:szCs w:val="24"/>
+        </w:rPr>
+        <w:t xml:space="preserve"> </w:t>
+      </w:r>
+    </w:p>
+    <w:p>
+      <w:pPr>
+        <w:pStyle w:val="TextoNormal"/>
+        <w:spacing w:line="360" w:lineRule="auto"/>
+        <w:ind w:left="0"/>
+        <w:rPr>
+          <w:sz w:val="24"/>
+          <w:szCs w:val="24"/>
+          <w:lang w:val="pt-PT"/>
+        </w:rPr>
+      </w:pPr>
+      <w:r>
+        <w:rPr>
+          <w:b/>
+          <w:sz w:val="24"/>
+          <w:szCs w:val="24"/>
+          <w:lang w:val="pt-PT"/>
+        </w:rPr>
+        <w:t>P</w:t>
+      </w:r>
+      <w:r>
+        <w:rPr>
+          <w:b/>
+          <w:sz w:val="24"/>
+          <w:szCs w:val="24"/>
+          <w:lang w:val="pt-PT"/>
+        </w:rPr>
+        <w:t>ós condições</w:t>
+      </w:r>
+      <w:r>
+        <w:rPr>
+          <w:sz w:val="24"/>
+          <w:szCs w:val="24"/>
+          <w:lang w:val="pt-PT"/>
+        </w:rPr>
+        <w:t>:</w:t>
+      </w:r>
+      <w:r>
+        <w:rPr>
+          <w:sz w:val="24"/>
+          <w:szCs w:val="24"/>
+          <w:lang w:val="pt-PT"/>
+        </w:rPr>
+        <w:t xml:space="preserve"> </w:t>
+      </w:r>
+      <w:r>
+        <w:rPr>
+          <w:sz w:val="24"/>
+          <w:szCs w:val="24"/>
+        </w:rPr>
+        <w:t>Funcionário</w:t>
+      </w:r>
+      <w:r>
+        <w:rPr>
+          <w:sz w:val="24"/>
+          <w:szCs w:val="24"/>
+          <w:lang w:val="pt-PT"/>
+        </w:rPr>
+        <w:t xml:space="preserve"> registado </w:t>
+      </w:r>
+      <w:r>
+        <w:rPr>
+          <w:sz w:val="24"/>
+          <w:szCs w:val="24"/>
+          <w:lang w:val="pt-PT"/>
+        </w:rPr>
+        <w:t xml:space="preserve">. </w:t>
+      </w:r>
+    </w:p>
+    <w:p>
+      <w:pPr>
+        <w:pStyle w:val="TextoNormal"/>
+        <w:spacing w:line="360" w:lineRule="auto"/>
+        <w:ind w:left="0"/>
+        <w:rPr>
+          <w:sz w:val="24"/>
+          <w:szCs w:val="24"/>
+          <w:lang w:val="pt-PT"/>
+        </w:rPr>
+      </w:pPr>
+      <w:r>
+        <w:rPr>
+          <w:b/>
+          <w:sz w:val="24"/>
+          <w:szCs w:val="24"/>
+          <w:lang w:val="pt-PT"/>
+        </w:rPr>
+        <w:t xml:space="preserve">Condicoes de Saídas: </w:t>
+      </w:r>
+      <w:r>
+        <w:rPr>
+          <w:sz w:val="24"/>
+          <w:szCs w:val="24"/>
+          <w:lang w:val="pt-PT"/>
+        </w:rPr>
+        <w:t xml:space="preserve">O sistema lança uma mensagem que confirma </w:t>
+      </w:r>
+      <w:r>
+        <w:rPr>
+          <w:sz w:val="24"/>
+          <w:szCs w:val="24"/>
+          <w:lang w:val="pt-PT"/>
+        </w:rPr>
+        <w:t xml:space="preserve">o registo dos dados do </w:t>
+      </w:r>
+      <w:r>
+        <w:rPr>
+          <w:sz w:val="24"/>
+          <w:szCs w:val="24"/>
+        </w:rPr>
+        <w:t>f</w:t>
+      </w:r>
+      <w:r>
+        <w:rPr>
+          <w:sz w:val="24"/>
+          <w:szCs w:val="24"/>
+        </w:rPr>
+        <w:t>uncionário</w:t>
+      </w:r>
+      <w:r>
+        <w:rPr>
+          <w:sz w:val="24"/>
+          <w:szCs w:val="24"/>
+          <w:lang w:val="pt-PT"/>
+        </w:rPr>
+        <w:t>.</w:t>
+      </w:r>
+    </w:p>
+    <w:p>
+      <w:pPr>
+        <w:pStyle w:val="TextoNormal"/>
+        <w:spacing w:line="360" w:lineRule="auto"/>
+        <w:ind w:left="0"/>
+        <w:rPr>
+          <w:b/>
+          <w:sz w:val="24"/>
+          <w:szCs w:val="24"/>
+          <w:lang w:val="pt-PT"/>
+        </w:rPr>
+      </w:pPr>
+    </w:p>
+    <w:p>
+      <w:pPr>
+        <w:spacing w:line="360" w:lineRule="auto"/>
+        <w:jc w:val="both"/>
+        <w:rPr>
+          <w:rFonts w:ascii="Times New Roman" w:hAnsi="Times New Roman" w:cs="Times New Roman"/>
+          <w:b/>
+          <w:sz w:val="24"/>
+          <w:szCs w:val="24"/>
+        </w:rPr>
+      </w:pPr>
+      <w:r>
+        <w:rPr>
+          <w:rFonts w:ascii="Times New Roman" w:hAnsi="Times New Roman" w:cs="Times New Roman"/>
+          <w:b/>
+          <w:sz w:val="24"/>
+          <w:szCs w:val="24"/>
+        </w:rPr>
+        <w:t>Fluxo de eventos principal</w:t>
+      </w:r>
+    </w:p>
+    <w:p>
+      <w:pPr>
+        <w:pStyle w:val="ListParagraph"/>
+        <w:numPr>
+          <w:ilvl w:val="0"/>
+          <w:numId w:val="46"/>
+        </w:numPr>
+        <w:spacing w:line="360" w:lineRule="auto"/>
+        <w:jc w:val="both"/>
+        <w:rPr>
+          <w:rFonts w:ascii="Times New Roman" w:hAnsi="Times New Roman" w:cs="Times New Roman"/>
+          <w:sz w:val="24"/>
+          <w:szCs w:val="24"/>
+        </w:rPr>
+      </w:pPr>
+      <w:r>
+        <w:rPr>
+          <w:rFonts w:ascii="Times New Roman" w:hAnsi="Times New Roman" w:cs="Times New Roman"/>
+          <w:sz w:val="24"/>
+          <w:szCs w:val="24"/>
+        </w:rPr>
+        <w:t>O sistema exibe uma janela com campos para preencher c</w:t>
+      </w:r>
+      <w:r>
+        <w:rPr>
+          <w:rFonts w:ascii="Times New Roman" w:hAnsi="Times New Roman" w:cs="Times New Roman"/>
+          <w:sz w:val="24"/>
+          <w:szCs w:val="24"/>
+        </w:rPr>
+        <w:t>om os dados do processo do funcionário</w:t>
+      </w:r>
+      <w:r>
+        <w:rPr>
+          <w:rFonts w:ascii="Times New Roman" w:hAnsi="Times New Roman" w:cs="Times New Roman"/>
+          <w:sz w:val="24"/>
+          <w:szCs w:val="24"/>
+        </w:rPr>
+        <w:t>.</w:t>
+      </w:r>
+    </w:p>
+    <w:p>
+      <w:pPr>
+        <w:pStyle w:val="ListParagraph"/>
+        <w:numPr>
+          <w:ilvl w:val="0"/>
+          <w:numId w:val="46"/>
+        </w:numPr>
+        <w:spacing w:line="360" w:lineRule="auto"/>
+        <w:jc w:val="both"/>
+        <w:rPr>
+          <w:rFonts w:ascii="Times New Roman" w:hAnsi="Times New Roman" w:cs="Times New Roman"/>
+          <w:sz w:val="24"/>
+          <w:szCs w:val="24"/>
+        </w:rPr>
+      </w:pPr>
+      <w:r>
+        <w:rPr>
+          <w:rFonts w:ascii="Times New Roman" w:hAnsi="Times New Roman" w:cs="Times New Roman"/>
+          <w:sz w:val="24"/>
+          <w:szCs w:val="24"/>
+        </w:rPr>
+        <w:t xml:space="preserve">A secretaria </w:t>
+      </w:r>
+      <w:r>
+        <w:rPr>
+          <w:rFonts w:ascii="Times New Roman" w:hAnsi="Times New Roman" w:cs="Times New Roman"/>
+          <w:sz w:val="24"/>
+          <w:szCs w:val="24"/>
+        </w:rPr>
+        <w:t>preenche os campos.</w:t>
+      </w:r>
+    </w:p>
+    <w:p>
+      <w:pPr>
+        <w:pStyle w:val="ListParagraph"/>
+        <w:numPr>
+          <w:ilvl w:val="0"/>
+          <w:numId w:val="46"/>
+        </w:numPr>
+        <w:spacing w:line="360" w:lineRule="auto"/>
+        <w:jc w:val="both"/>
+        <w:rPr>
+          <w:rFonts w:ascii="Times New Roman" w:hAnsi="Times New Roman" w:cs="Times New Roman"/>
+          <w:sz w:val="24"/>
+          <w:szCs w:val="24"/>
+        </w:rPr>
+      </w:pPr>
+      <w:r>
+        <w:rPr>
+          <w:rFonts w:ascii="Times New Roman" w:hAnsi="Times New Roman" w:cs="Times New Roman"/>
+          <w:sz w:val="24"/>
+          <w:szCs w:val="24"/>
+        </w:rPr>
+        <w:t>A secretaria</w:t>
+      </w:r>
+      <w:r>
+        <w:rPr>
+          <w:rFonts w:ascii="Times New Roman" w:hAnsi="Times New Roman" w:cs="Times New Roman"/>
+          <w:sz w:val="24"/>
+          <w:szCs w:val="24"/>
+        </w:rPr>
+        <w:t xml:space="preserve"> confirma os dados depois de preenchidos.</w:t>
+      </w:r>
+    </w:p>
+    <w:p>
+      <w:pPr>
+        <w:pStyle w:val="ListParagraph"/>
+        <w:numPr>
+          <w:ilvl w:val="0"/>
+          <w:numId w:val="46"/>
+        </w:numPr>
+        <w:spacing w:line="360" w:lineRule="auto"/>
+        <w:jc w:val="both"/>
+        <w:rPr>
+          <w:rFonts w:ascii="Times New Roman" w:hAnsi="Times New Roman" w:cs="Times New Roman"/>
+          <w:sz w:val="24"/>
+          <w:szCs w:val="24"/>
+        </w:rPr>
+      </w:pPr>
+      <w:r>
+        <w:rPr>
+          <w:rFonts w:ascii="Times New Roman" w:hAnsi="Times New Roman" w:cs="Times New Roman"/>
+          <w:sz w:val="24"/>
+          <w:szCs w:val="24"/>
+        </w:rPr>
+        <w:t>O sistema regista os dados.</w:t>
+      </w:r>
+    </w:p>
+    <w:p>
+      <w:pPr>
+        <w:pStyle w:val="ListParagraph"/>
+        <w:numPr>
+          <w:ilvl w:val="0"/>
+          <w:numId w:val="46"/>
+        </w:numPr>
+        <w:spacing w:line="360" w:lineRule="auto"/>
+        <w:jc w:val="both"/>
+        <w:rPr>
+          <w:rFonts w:ascii="Times New Roman" w:hAnsi="Times New Roman" w:cs="Times New Roman"/>
+          <w:sz w:val="24"/>
+          <w:szCs w:val="24"/>
+        </w:rPr>
+      </w:pPr>
+      <w:r>
+        <w:rPr>
+          <w:rFonts w:ascii="Times New Roman" w:hAnsi="Times New Roman" w:cs="Times New Roman"/>
+          <w:sz w:val="24"/>
+          <w:szCs w:val="24"/>
+        </w:rPr>
+        <w:t>O caso de uso se encerra.</w:t>
+      </w:r>
+    </w:p>
+    <w:p>
+      <w:pPr>
+        <w:pStyle w:val="ListParagraph"/>
+        <w:spacing w:line="360" w:lineRule="auto"/>
+        <w:jc w:val="both"/>
+        <w:rPr>
+          <w:rFonts w:ascii="Times New Roman" w:hAnsi="Times New Roman" w:cs="Times New Roman"/>
+          <w:sz w:val="24"/>
+          <w:szCs w:val="24"/>
+        </w:rPr>
+      </w:pPr>
+    </w:p>
+    <w:p>
+      <w:pPr>
+        <w:spacing w:line="360" w:lineRule="auto"/>
+        <w:jc w:val="both"/>
+        <w:rPr>
+          <w:rFonts w:ascii="Times New Roman" w:hAnsi="Times New Roman" w:cs="Times New Roman"/>
+          <w:b/>
+          <w:sz w:val="24"/>
+          <w:szCs w:val="24"/>
+        </w:rPr>
+      </w:pPr>
+      <w:r>
+        <w:rPr>
+          <w:rFonts w:ascii="Times New Roman" w:hAnsi="Times New Roman" w:cs="Times New Roman"/>
+          <w:b/>
+          <w:sz w:val="24"/>
+          <w:szCs w:val="24"/>
+        </w:rPr>
+        <w:t>Fluxos secundários (alternativos e de excepção)</w:t>
+      </w:r>
+    </w:p>
+    <w:p>
+      <w:pPr>
+        <w:pStyle w:val="ListParagraph"/>
+        <w:numPr>
+          <w:ilvl w:val="0"/>
+          <w:numId w:val="35"/>
+        </w:numPr>
+        <w:spacing w:line="360" w:lineRule="auto"/>
+        <w:jc w:val="both"/>
+        <w:rPr>
+          <w:rFonts w:ascii="Times New Roman" w:hAnsi="Times New Roman" w:cs="Times New Roman"/>
+          <w:sz w:val="24"/>
+          <w:szCs w:val="24"/>
+        </w:rPr>
+      </w:pPr>
+      <w:r>
+        <w:rPr>
+          <w:rFonts w:ascii="Times New Roman" w:hAnsi="Times New Roman" w:cs="Times New Roman"/>
+          <w:sz w:val="24"/>
+          <w:szCs w:val="24"/>
+        </w:rPr>
+        <w:t>Formulário não preenchido completamente.</w:t>
+      </w:r>
+    </w:p>
+    <w:p>
+      <w:pPr>
+        <w:pStyle w:val="ListParagraph"/>
+        <w:numPr>
+          <w:ilvl w:val="1"/>
+          <w:numId w:val="35"/>
+        </w:numPr>
+        <w:spacing w:line="360" w:lineRule="auto"/>
+        <w:jc w:val="both"/>
+        <w:rPr>
+          <w:rFonts w:ascii="Times New Roman" w:hAnsi="Times New Roman" w:cs="Times New Roman"/>
+          <w:sz w:val="24"/>
+          <w:szCs w:val="24"/>
+        </w:rPr>
+      </w:pPr>
+      <w:r>
+        <w:rPr>
+          <w:rFonts w:ascii="Times New Roman" w:hAnsi="Times New Roman" w:cs="Times New Roman"/>
+          <w:sz w:val="24"/>
+          <w:szCs w:val="24"/>
+        </w:rPr>
+        <w:t>O sistema reporta uma mensagem de “</w:t>
+      </w:r>
+      <w:r>
+        <w:rPr>
+          <w:rFonts w:ascii="Times New Roman" w:hAnsi="Times New Roman" w:cs="Times New Roman"/>
+          <w:sz w:val="24"/>
+          <w:szCs w:val="24"/>
+        </w:rPr>
+        <w:t>P</w:t>
+      </w:r>
+      <w:r>
+        <w:rPr>
+          <w:rFonts w:ascii="Times New Roman" w:hAnsi="Times New Roman" w:cs="Times New Roman"/>
+          <w:sz w:val="24"/>
+          <w:szCs w:val="24"/>
+        </w:rPr>
+        <w:t xml:space="preserve">reencha todos os campos do formulário”. </w:t>
+      </w:r>
+    </w:p>
+    <w:p>
+      <w:pPr>
+        <w:pStyle w:val="ListParagraph"/>
+        <w:numPr>
+          <w:ilvl w:val="0"/>
+          <w:numId w:val="35"/>
+        </w:numPr>
+        <w:spacing w:line="360" w:lineRule="auto"/>
+        <w:jc w:val="both"/>
+        <w:rPr>
+          <w:rFonts w:ascii="Times New Roman" w:hAnsi="Times New Roman" w:cs="Times New Roman"/>
+          <w:sz w:val="24"/>
+          <w:szCs w:val="24"/>
+        </w:rPr>
+      </w:pPr>
+      <w:r>
+        <w:rPr>
+          <w:rFonts w:ascii="Times New Roman" w:hAnsi="Times New Roman" w:cs="Times New Roman"/>
+          <w:sz w:val="24"/>
+          <w:szCs w:val="24"/>
+        </w:rPr>
+        <w:lastRenderedPageBreak/>
+        <w:t>Se a secretaria</w:t>
+      </w:r>
+      <w:r>
+        <w:rPr>
+          <w:rFonts w:ascii="Times New Roman" w:hAnsi="Times New Roman" w:cs="Times New Roman"/>
+          <w:sz w:val="24"/>
+          <w:szCs w:val="24"/>
+        </w:rPr>
+        <w:t xml:space="preserve"> não confi</w:t>
+      </w:r>
+      <w:r>
+        <w:rPr>
+          <w:rFonts w:ascii="Times New Roman" w:hAnsi="Times New Roman" w:cs="Times New Roman"/>
+          <w:sz w:val="24"/>
+          <w:szCs w:val="24"/>
+        </w:rPr>
+        <w:t xml:space="preserve">rmar os dados, o sistema </w:t>
+      </w:r>
+      <w:proofErr w:type="gramStart"/>
+      <w:r>
+        <w:rPr>
+          <w:rFonts w:ascii="Times New Roman" w:hAnsi="Times New Roman" w:cs="Times New Roman"/>
+          <w:sz w:val="24"/>
+          <w:szCs w:val="24"/>
+        </w:rPr>
+        <w:t>não  ira</w:t>
+      </w:r>
+      <w:proofErr w:type="gramEnd"/>
+      <w:r>
+        <w:rPr>
+          <w:rFonts w:ascii="Times New Roman" w:hAnsi="Times New Roman" w:cs="Times New Roman"/>
+          <w:sz w:val="24"/>
+          <w:szCs w:val="24"/>
+        </w:rPr>
+        <w:t xml:space="preserve"> gravar os dados até que a secretaria</w:t>
+      </w:r>
+      <w:r>
+        <w:rPr>
+          <w:rFonts w:ascii="Times New Roman" w:hAnsi="Times New Roman" w:cs="Times New Roman"/>
+          <w:sz w:val="24"/>
+          <w:szCs w:val="24"/>
+        </w:rPr>
+        <w:t xml:space="preserve"> confirme os dados. </w:t>
+      </w:r>
+    </w:p>
+    <w:p>
+      <w:pPr>
+        <w:pStyle w:val="ListParagraph"/>
+        <w:numPr>
+          <w:ilvl w:val="0"/>
+          <w:numId w:val="35"/>
+        </w:numPr>
+        <w:spacing w:line="360" w:lineRule="auto"/>
+        <w:jc w:val="both"/>
+        <w:rPr>
+          <w:rFonts w:ascii="Times New Roman" w:hAnsi="Times New Roman" w:cs="Times New Roman"/>
+          <w:sz w:val="24"/>
+          <w:szCs w:val="24"/>
+        </w:rPr>
+      </w:pPr>
+      <w:r>
+        <w:rPr>
+          <w:rFonts w:ascii="Times New Roman" w:hAnsi="Times New Roman" w:cs="Times New Roman"/>
+          <w:sz w:val="24"/>
+          <w:szCs w:val="24"/>
+        </w:rPr>
+        <w:t xml:space="preserve"> O caso de us</w:t>
+      </w:r>
+      <w:bookmarkStart w:id="37" w:name="_GoBack"/>
+      <w:bookmarkEnd w:id="37"/>
+      <w:r>
+        <w:rPr>
+          <w:rFonts w:ascii="Times New Roman" w:hAnsi="Times New Roman" w:cs="Times New Roman"/>
+          <w:sz w:val="24"/>
+          <w:szCs w:val="24"/>
+        </w:rPr>
+        <w:t>o se encerra.</w:t>
+      </w:r>
     </w:p>
     <w:p>
       <w:pPr>
@@ -11789,7 +12892,7 @@
           <w:rPr>
             <w:noProof/>
           </w:rPr>
-          <w:t>19</w:t>
+          <w:t>18</w:t>
         </w:r>
         <w:r>
           <w:fldChar w:fldCharType="end"/>
@@ -13471,6 +14574,95 @@
     </w:lvl>
   </w:abstractNum>
   <w:abstractNum w:abstractNumId="16">
+    <w:nsid w:val="31747426"/>
+    <w:multiLevelType w:val="hybridMultilevel"/>
+    <w:tmpl w:val="AA8EA654"/>
+    <w:lvl w:ilvl="0" w:tplc="0816000F">
+      <w:start w:val="1"/>
+      <w:numFmt w:val="decimal"/>
+      <w:lvlText w:val="%1."/>
+      <w:lvlJc w:val="left"/>
+      <w:pPr>
+        <w:ind w:left="720" w:hanging="360"/>
+      </w:pPr>
+      <w:rPr>
+        <w:rFonts w:hint="default"/>
+      </w:rPr>
+    </w:lvl>
+    <w:lvl w:ilvl="1" w:tplc="08160019" w:tentative="1">
+      <w:start w:val="1"/>
+      <w:numFmt w:val="lowerLetter"/>
+      <w:lvlText w:val="%2."/>
+      <w:lvlJc w:val="left"/>
+      <w:pPr>
+        <w:ind w:left="1440" w:hanging="360"/>
+      </w:pPr>
+    </w:lvl>
+    <w:lvl w:ilvl="2" w:tplc="0816001B" w:tentative="1">
+      <w:start w:val="1"/>
+      <w:numFmt w:val="lowerRoman"/>
+      <w:lvlText w:val="%3."/>
+      <w:lvlJc w:val="right"/>
+      <w:pPr>
+        <w:ind w:left="2160" w:hanging="180"/>
+      </w:pPr>
+    </w:lvl>
+    <w:lvl w:ilvl="3" w:tplc="0816000F" w:tentative="1">
+      <w:start w:val="1"/>
+      <w:numFmt w:val="decimal"/>
+      <w:lvlText w:val="%4."/>
+      <w:lvlJc w:val="left"/>
+      <w:pPr>
+        <w:ind w:left="2880" w:hanging="360"/>
+      </w:pPr>
+    </w:lvl>
+    <w:lvl w:ilvl="4" w:tplc="08160019" w:tentative="1">
+      <w:start w:val="1"/>
+      <w:numFmt w:val="lowerLetter"/>
+      <w:lvlText w:val="%5."/>
+      <w:lvlJc w:val="left"/>
+      <w:pPr>
+        <w:ind w:left="3600" w:hanging="360"/>
+      </w:pPr>
+    </w:lvl>
+    <w:lvl w:ilvl="5" w:tplc="0816001B" w:tentative="1">
+      <w:start w:val="1"/>
+      <w:numFmt w:val="lowerRoman"/>
+      <w:lvlText w:val="%6."/>
+      <w:lvlJc w:val="right"/>
+      <w:pPr>
+        <w:ind w:left="4320" w:hanging="180"/>
+      </w:pPr>
+    </w:lvl>
+    <w:lvl w:ilvl="6" w:tplc="0816000F" w:tentative="1">
+      <w:start w:val="1"/>
+      <w:numFmt w:val="decimal"/>
+      <w:lvlText w:val="%7."/>
+      <w:lvlJc w:val="left"/>
+      <w:pPr>
+        <w:ind w:left="5040" w:hanging="360"/>
+      </w:pPr>
+    </w:lvl>
+    <w:lvl w:ilvl="7" w:tplc="08160019" w:tentative="1">
+      <w:start w:val="1"/>
+      <w:numFmt w:val="lowerLetter"/>
+      <w:lvlText w:val="%8."/>
+      <w:lvlJc w:val="left"/>
+      <w:pPr>
+        <w:ind w:left="5760" w:hanging="360"/>
+      </w:pPr>
+    </w:lvl>
+    <w:lvl w:ilvl="8" w:tplc="0816001B" w:tentative="1">
+      <w:start w:val="1"/>
+      <w:numFmt w:val="lowerRoman"/>
+      <w:lvlText w:val="%9."/>
+      <w:lvlJc w:val="right"/>
+      <w:pPr>
+        <w:ind w:left="6480" w:hanging="180"/>
+      </w:pPr>
+    </w:lvl>
+  </w:abstractNum>
+  <w:abstractNum w:abstractNumId="17">
     <w:nsid w:val="327022E0"/>
     <w:multiLevelType w:val="multilevel"/>
     <w:tmpl w:val="9F8A054C"/>
@@ -13591,7 +14783,7 @@
       </w:rPr>
     </w:lvl>
   </w:abstractNum>
-  <w:abstractNum w:abstractNumId="17">
+  <w:abstractNum w:abstractNumId="18">
     <w:nsid w:val="3EC70A68"/>
     <w:multiLevelType w:val="hybridMultilevel"/>
     <w:tmpl w:val="F33AABA4"/>
@@ -13680,7 +14872,7 @@
       </w:pPr>
     </w:lvl>
   </w:abstractNum>
-  <w:abstractNum w:abstractNumId="18">
+  <w:abstractNum w:abstractNumId="19">
     <w:nsid w:val="40327985"/>
     <w:multiLevelType w:val="hybridMultilevel"/>
     <w:tmpl w:val="6A8A98FA"/>
@@ -13769,7 +14961,7 @@
       </w:pPr>
     </w:lvl>
   </w:abstractNum>
-  <w:abstractNum w:abstractNumId="19">
+  <w:abstractNum w:abstractNumId="20">
     <w:nsid w:val="41714B5F"/>
     <w:multiLevelType w:val="hybridMultilevel"/>
     <w:tmpl w:val="6D7221D8"/>
@@ -13858,7 +15050,7 @@
       </w:pPr>
     </w:lvl>
   </w:abstractNum>
-  <w:abstractNum w:abstractNumId="20">
+  <w:abstractNum w:abstractNumId="21">
     <w:nsid w:val="43071638"/>
     <w:multiLevelType w:val="hybridMultilevel"/>
     <w:tmpl w:val="67B88CF6"/>
@@ -13947,7 +15139,96 @@
       </w:pPr>
     </w:lvl>
   </w:abstractNum>
-  <w:abstractNum w:abstractNumId="21">
+  <w:abstractNum w:abstractNumId="22">
+    <w:nsid w:val="443D0A47"/>
+    <w:multiLevelType w:val="hybridMultilevel"/>
+    <w:tmpl w:val="11EE30A6"/>
+    <w:lvl w:ilvl="0" w:tplc="EEA82EF0">
+      <w:start w:val="1"/>
+      <w:numFmt w:val="decimal"/>
+      <w:lvlText w:val="%1."/>
+      <w:lvlJc w:val="left"/>
+      <w:pPr>
+        <w:ind w:left="1080" w:hanging="360"/>
+      </w:pPr>
+      <w:rPr>
+        <w:rFonts w:hint="default"/>
+      </w:rPr>
+    </w:lvl>
+    <w:lvl w:ilvl="1" w:tplc="08160019" w:tentative="1">
+      <w:start w:val="1"/>
+      <w:numFmt w:val="lowerLetter"/>
+      <w:lvlText w:val="%2."/>
+      <w:lvlJc w:val="left"/>
+      <w:pPr>
+        <w:ind w:left="1800" w:hanging="360"/>
+      </w:pPr>
+    </w:lvl>
+    <w:lvl w:ilvl="2" w:tplc="0816001B" w:tentative="1">
+      <w:start w:val="1"/>
+      <w:numFmt w:val="lowerRoman"/>
+      <w:lvlText w:val="%3."/>
+      <w:lvlJc w:val="right"/>
+      <w:pPr>
+        <w:ind w:left="2520" w:hanging="180"/>
+      </w:pPr>
+    </w:lvl>
+    <w:lvl w:ilvl="3" w:tplc="0816000F" w:tentative="1">
+      <w:start w:val="1"/>
+      <w:numFmt w:val="decimal"/>
+      <w:lvlText w:val="%4."/>
+      <w:lvlJc w:val="left"/>
+      <w:pPr>
+        <w:ind w:left="3240" w:hanging="360"/>
+      </w:pPr>
+    </w:lvl>
+    <w:lvl w:ilvl="4" w:tplc="08160019" w:tentative="1">
+      <w:start w:val="1"/>
+      <w:numFmt w:val="lowerLetter"/>
+      <w:lvlText w:val="%5."/>
+      <w:lvlJc w:val="left"/>
+      <w:pPr>
+        <w:ind w:left="3960" w:hanging="360"/>
+      </w:pPr>
+    </w:lvl>
+    <w:lvl w:ilvl="5" w:tplc="0816001B" w:tentative="1">
+      <w:start w:val="1"/>
+      <w:numFmt w:val="lowerRoman"/>
+      <w:lvlText w:val="%6."/>
+      <w:lvlJc w:val="right"/>
+      <w:pPr>
+        <w:ind w:left="4680" w:hanging="180"/>
+      </w:pPr>
+    </w:lvl>
+    <w:lvl w:ilvl="6" w:tplc="0816000F" w:tentative="1">
+      <w:start w:val="1"/>
+      <w:numFmt w:val="decimal"/>
+      <w:lvlText w:val="%7."/>
+      <w:lvlJc w:val="left"/>
+      <w:pPr>
+        <w:ind w:left="5400" w:hanging="360"/>
+      </w:pPr>
+    </w:lvl>
+    <w:lvl w:ilvl="7" w:tplc="08160019" w:tentative="1">
+      <w:start w:val="1"/>
+      <w:numFmt w:val="lowerLetter"/>
+      <w:lvlText w:val="%8."/>
+      <w:lvlJc w:val="left"/>
+      <w:pPr>
+        <w:ind w:left="6120" w:hanging="360"/>
+      </w:pPr>
+    </w:lvl>
+    <w:lvl w:ilvl="8" w:tplc="0816001B" w:tentative="1">
+      <w:start w:val="1"/>
+      <w:numFmt w:val="lowerRoman"/>
+      <w:lvlText w:val="%9."/>
+      <w:lvlJc w:val="right"/>
+      <w:pPr>
+        <w:ind w:left="6840" w:hanging="180"/>
+      </w:pPr>
+    </w:lvl>
+  </w:abstractNum>
+  <w:abstractNum w:abstractNumId="23">
     <w:nsid w:val="4812166D"/>
     <w:multiLevelType w:val="hybridMultilevel"/>
     <w:tmpl w:val="F8E4D12E"/>
@@ -14060,7 +15341,7 @@
       </w:rPr>
     </w:lvl>
   </w:abstractNum>
-  <w:abstractNum w:abstractNumId="22">
+  <w:abstractNum w:abstractNumId="24">
     <w:nsid w:val="494C38A9"/>
     <w:multiLevelType w:val="hybridMultilevel"/>
     <w:tmpl w:val="C8002500"/>
@@ -14173,7 +15454,7 @@
       </w:rPr>
     </w:lvl>
   </w:abstractNum>
-  <w:abstractNum w:abstractNumId="23">
+  <w:abstractNum w:abstractNumId="25">
     <w:nsid w:val="4CE24481"/>
     <w:multiLevelType w:val="hybridMultilevel"/>
     <w:tmpl w:val="2D5CAF72"/>
@@ -14286,7 +15567,7 @@
       </w:rPr>
     </w:lvl>
   </w:abstractNum>
-  <w:abstractNum w:abstractNumId="24">
+  <w:abstractNum w:abstractNumId="26">
     <w:nsid w:val="501158A2"/>
     <w:multiLevelType w:val="hybridMultilevel"/>
     <w:tmpl w:val="1BD41B80"/>
@@ -14372,7 +15653,7 @@
       </w:pPr>
     </w:lvl>
   </w:abstractNum>
-  <w:abstractNum w:abstractNumId="25">
+  <w:abstractNum w:abstractNumId="27">
     <w:nsid w:val="52CB7F75"/>
     <w:multiLevelType w:val="hybridMultilevel"/>
     <w:tmpl w:val="F1FAA096"/>
@@ -14461,7 +15742,7 @@
       </w:pPr>
     </w:lvl>
   </w:abstractNum>
-  <w:abstractNum w:abstractNumId="26">
+  <w:abstractNum w:abstractNumId="28">
     <w:nsid w:val="546A2E4B"/>
     <w:multiLevelType w:val="hybridMultilevel"/>
     <w:tmpl w:val="EE106010"/>
@@ -14550,7 +15831,7 @@
       </w:pPr>
     </w:lvl>
   </w:abstractNum>
-  <w:abstractNum w:abstractNumId="27">
+  <w:abstractNum w:abstractNumId="29">
     <w:nsid w:val="56555480"/>
     <w:multiLevelType w:val="hybridMultilevel"/>
     <w:tmpl w:val="E99C9072"/>
@@ -14636,7 +15917,7 @@
       </w:pPr>
     </w:lvl>
   </w:abstractNum>
-  <w:abstractNum w:abstractNumId="28">
+  <w:abstractNum w:abstractNumId="30">
     <w:nsid w:val="59736C9D"/>
     <w:multiLevelType w:val="hybridMultilevel"/>
     <w:tmpl w:val="1AA0F5A6"/>
@@ -14726,7 +16007,7 @@
       </w:pPr>
     </w:lvl>
   </w:abstractNum>
-  <w:abstractNum w:abstractNumId="29">
+  <w:abstractNum w:abstractNumId="31">
     <w:nsid w:val="63613E4B"/>
     <w:multiLevelType w:val="hybridMultilevel"/>
     <w:tmpl w:val="087E30B2"/>
@@ -14839,7 +16120,7 @@
       </w:rPr>
     </w:lvl>
   </w:abstractNum>
-  <w:abstractNum w:abstractNumId="30">
+  <w:abstractNum w:abstractNumId="32">
     <w:nsid w:val="66FB7CB1"/>
     <w:multiLevelType w:val="multilevel"/>
     <w:tmpl w:val="E9064084"/>
@@ -14960,7 +16241,7 @@
       </w:rPr>
     </w:lvl>
   </w:abstractNum>
-  <w:abstractNum w:abstractNumId="31">
+  <w:abstractNum w:abstractNumId="33">
     <w:nsid w:val="67E16684"/>
     <w:multiLevelType w:val="hybridMultilevel"/>
     <w:tmpl w:val="546ACF38"/>
@@ -15049,7 +16330,7 @@
       </w:pPr>
     </w:lvl>
   </w:abstractNum>
-  <w:abstractNum w:abstractNumId="32">
+  <w:abstractNum w:abstractNumId="34">
     <w:nsid w:val="67EC11A2"/>
     <w:multiLevelType w:val="hybridMultilevel"/>
     <w:tmpl w:val="A60EFCF6"/>
@@ -15162,7 +16443,7 @@
       </w:rPr>
     </w:lvl>
   </w:abstractNum>
-  <w:abstractNum w:abstractNumId="33">
+  <w:abstractNum w:abstractNumId="35">
     <w:nsid w:val="69215EDD"/>
     <w:multiLevelType w:val="hybridMultilevel"/>
     <w:tmpl w:val="3C3882A0"/>
@@ -15275,7 +16556,7 @@
       </w:rPr>
     </w:lvl>
   </w:abstractNum>
-  <w:abstractNum w:abstractNumId="34">
+  <w:abstractNum w:abstractNumId="36">
     <w:nsid w:val="6C990B8A"/>
     <w:multiLevelType w:val="hybridMultilevel"/>
     <w:tmpl w:val="CBB2E5BE"/>
@@ -15388,7 +16669,7 @@
       </w:rPr>
     </w:lvl>
   </w:abstractNum>
-  <w:abstractNum w:abstractNumId="35">
+  <w:abstractNum w:abstractNumId="37">
     <w:nsid w:val="6CF716F9"/>
     <w:multiLevelType w:val="hybridMultilevel"/>
     <w:tmpl w:val="E68AEA10"/>
@@ -15501,7 +16782,7 @@
       </w:rPr>
     </w:lvl>
   </w:abstractNum>
-  <w:abstractNum w:abstractNumId="36">
+  <w:abstractNum w:abstractNumId="38">
     <w:nsid w:val="6E3A6F28"/>
     <w:multiLevelType w:val="hybridMultilevel"/>
     <w:tmpl w:val="1AA0F5A6"/>
@@ -15591,7 +16872,7 @@
       </w:pPr>
     </w:lvl>
   </w:abstractNum>
-  <w:abstractNum w:abstractNumId="37">
+  <w:abstractNum w:abstractNumId="39">
     <w:nsid w:val="6F5B4AEF"/>
     <w:multiLevelType w:val="hybridMultilevel"/>
     <w:tmpl w:val="4776E112"/>
@@ -15681,7 +16962,7 @@
       </w:pPr>
     </w:lvl>
   </w:abstractNum>
-  <w:abstractNum w:abstractNumId="38">
+  <w:abstractNum w:abstractNumId="40">
     <w:nsid w:val="718F5B73"/>
     <w:multiLevelType w:val="multilevel"/>
     <w:tmpl w:val="C76AA752"/>
@@ -15799,7 +17080,7 @@
       </w:rPr>
     </w:lvl>
   </w:abstractNum>
-  <w:abstractNum w:abstractNumId="39">
+  <w:abstractNum w:abstractNumId="41">
     <w:nsid w:val="7A555167"/>
     <w:multiLevelType w:val="hybridMultilevel"/>
     <w:tmpl w:val="546C0524"/>
@@ -15912,7 +17193,7 @@
       </w:rPr>
     </w:lvl>
   </w:abstractNum>
-  <w:abstractNum w:abstractNumId="40">
+  <w:abstractNum w:abstractNumId="42">
     <w:nsid w:val="7BDC03B3"/>
     <w:multiLevelType w:val="multilevel"/>
     <w:tmpl w:val="21843B82"/>
@@ -16033,7 +17314,7 @@
       </w:rPr>
     </w:lvl>
   </w:abstractNum>
-  <w:abstractNum w:abstractNumId="41">
+  <w:abstractNum w:abstractNumId="43">
     <w:nsid w:val="7BF95F88"/>
     <w:multiLevelType w:val="hybridMultilevel"/>
     <w:tmpl w:val="B5E81CD0"/>
@@ -16123,7 +17404,7 @@
       </w:pPr>
     </w:lvl>
   </w:abstractNum>
-  <w:abstractNum w:abstractNumId="42">
+  <w:abstractNum w:abstractNumId="44">
     <w:nsid w:val="7CF80F33"/>
     <w:multiLevelType w:val="hybridMultilevel"/>
     <w:tmpl w:val="AA702BA6"/>
@@ -16209,7 +17490,7 @@
       </w:pPr>
     </w:lvl>
   </w:abstractNum>
-  <w:abstractNum w:abstractNumId="43">
+  <w:abstractNum w:abstractNumId="45">
     <w:nsid w:val="7F5A687F"/>
     <w:multiLevelType w:val="hybridMultilevel"/>
     <w:tmpl w:val="504607B2"/>
@@ -16323,31 +17604,31 @@
     </w:lvl>
   </w:abstractNum>
   <w:num w:numId="1">
-    <w:abstractNumId w:val="22"/>
+    <w:abstractNumId w:val="24"/>
   </w:num>
   <w:num w:numId="2">
     <w:abstractNumId w:val="7"/>
   </w:num>
   <w:num w:numId="3">
-    <w:abstractNumId w:val="38"/>
+    <w:abstractNumId w:val="40"/>
   </w:num>
   <w:num w:numId="4">
     <w:abstractNumId w:val="6"/>
   </w:num>
   <w:num w:numId="5">
-    <w:abstractNumId w:val="27"/>
+    <w:abstractNumId w:val="29"/>
   </w:num>
   <w:num w:numId="6">
-    <w:abstractNumId w:val="24"/>
+    <w:abstractNumId w:val="26"/>
   </w:num>
   <w:num w:numId="7">
-    <w:abstractNumId w:val="42"/>
+    <w:abstractNumId w:val="44"/>
   </w:num>
   <w:num w:numId="8">
     <w:abstractNumId w:val="10"/>
   </w:num>
   <w:num w:numId="9">
-    <w:abstractNumId w:val="39"/>
+    <w:abstractNumId w:val="41"/>
   </w:num>
   <w:num w:numId="10">
     <w:abstractNumId w:val="4"/>
@@ -16356,7 +17637,7 @@
     <w:abstractNumId w:val="2"/>
   </w:num>
   <w:num w:numId="12">
-    <w:abstractNumId w:val="18"/>
+    <w:abstractNumId w:val="19"/>
   </w:num>
   <w:num w:numId="13">
     <w:abstractNumId w:val="15"/>
@@ -16371,28 +17652,28 @@
     <w:abstractNumId w:val="14"/>
   </w:num>
   <w:num w:numId="17">
-    <w:abstractNumId w:val="19"/>
+    <w:abstractNumId w:val="20"/>
   </w:num>
   <w:num w:numId="18">
-    <w:abstractNumId w:val="35"/>
+    <w:abstractNumId w:val="37"/>
   </w:num>
   <w:num w:numId="19">
-    <w:abstractNumId w:val="32"/>
+    <w:abstractNumId w:val="34"/>
   </w:num>
   <w:num w:numId="20">
     <w:abstractNumId w:val="9"/>
   </w:num>
   <w:num w:numId="21">
-    <w:abstractNumId w:val="20"/>
+    <w:abstractNumId w:val="21"/>
   </w:num>
   <w:num w:numId="22">
-    <w:abstractNumId w:val="17"/>
+    <w:abstractNumId w:val="18"/>
   </w:num>
   <w:num w:numId="23">
-    <w:abstractNumId w:val="36"/>
+    <w:abstractNumId w:val="38"/>
   </w:num>
   <w:num w:numId="24">
-    <w:abstractNumId w:val="31"/>
+    <w:abstractNumId w:val="33"/>
   </w:num>
   <w:num w:numId="25">
     <w:abstractNumId w:val="13"/>
@@ -16401,7 +17682,7 @@
     <w:abstractNumId w:val="12"/>
   </w:num>
   <w:num w:numId="27">
-    <w:abstractNumId w:val="25"/>
+    <w:abstractNumId w:val="27"/>
   </w:num>
   <w:num w:numId="28">
     <w:abstractNumId w:val="8"/>
@@ -16410,37 +17691,37 @@
     <w:abstractNumId w:val="0"/>
   </w:num>
   <w:num w:numId="30">
-    <w:abstractNumId w:val="34"/>
+    <w:abstractNumId w:val="36"/>
   </w:num>
   <w:num w:numId="31">
-    <w:abstractNumId w:val="37"/>
+    <w:abstractNumId w:val="39"/>
   </w:num>
   <w:num w:numId="32">
-    <w:abstractNumId w:val="40"/>
+    <w:abstractNumId w:val="42"/>
   </w:num>
   <w:num w:numId="33">
-    <w:abstractNumId w:val="43"/>
+    <w:abstractNumId w:val="45"/>
   </w:num>
   <w:num w:numId="34">
-    <w:abstractNumId w:val="21"/>
+    <w:abstractNumId w:val="23"/>
   </w:num>
   <w:num w:numId="35">
-    <w:abstractNumId w:val="16"/>
+    <w:abstractNumId w:val="17"/>
   </w:num>
   <w:num w:numId="36">
-    <w:abstractNumId w:val="30"/>
+    <w:abstractNumId w:val="32"/>
   </w:num>
   <w:num w:numId="37">
-    <w:abstractNumId w:val="23"/>
+    <w:abstractNumId w:val="25"/>
   </w:num>
   <w:num w:numId="38">
-    <w:abstractNumId w:val="33"/>
+    <w:abstractNumId w:val="35"/>
   </w:num>
   <w:num w:numId="39">
-    <w:abstractNumId w:val="29"/>
+    <w:abstractNumId w:val="31"/>
   </w:num>
   <w:num w:numId="40">
-    <w:abstractNumId w:val="41"/>
+    <w:abstractNumId w:val="43"/>
   </w:num>
   <w:num w:numId="41">
     <w:abstractNumId w:val="5"/>
@@ -16449,10 +17730,16 @@
     <w:abstractNumId w:val="3"/>
   </w:num>
   <w:num w:numId="43">
+    <w:abstractNumId w:val="30"/>
+  </w:num>
+  <w:num w:numId="44">
     <w:abstractNumId w:val="28"/>
   </w:num>
-  <w:num w:numId="44">
-    <w:abstractNumId w:val="26"/>
+  <w:num w:numId="45">
+    <w:abstractNumId w:val="22"/>
+  </w:num>
+  <w:num w:numId="46">
+    <w:abstractNumId w:val="16"/>
   </w:num>
 </w:numbering>
 </file>
@@ -17672,7 +18959,7 @@
   <a:extraClrSchemeLst/>
   <a:extLst>
     <a:ext uri="{05A4C25C-085E-4340-85A3-A5531E510DB2}">
-      <thm15:themeFamily xmlns:thm15="http://schemas.microsoft.com/office/thememl/2012/main" xmlns="" name="Office Theme" id="{62F939B6-93AF-4DB8-9C6B-D6C7DFDC589F}" vid="{4A3C46E8-61CC-4603-A589-7422A47A8E4A}"/>
+      <thm15:themeFamily xmlns="" xmlns:thm15="http://schemas.microsoft.com/office/thememl/2012/main" name="Office Theme" id="{62F939B6-93AF-4DB8-9C6B-D6C7DFDC589F}" vid="{4A3C46E8-61CC-4603-A589-7422A47A8E4A}"/>
     </a:ext>
   </a:extLst>
 </a:theme>
@@ -17683,7 +18970,7 @@
 </file>
 
 <file path=customXml/itemProps1.xml><?xml version="1.0" encoding="utf-8"?>
-<ds:datastoreItem xmlns:ds="http://schemas.openxmlformats.org/officeDocument/2006/customXml" ds:itemID="{BD5F0426-C244-4E51-BE9C-1BAB55E959C9}">
+<ds:datastoreItem xmlns:ds="http://schemas.openxmlformats.org/officeDocument/2006/customXml" ds:itemID="{3D2C4944-E569-4FAD-8B0A-C8DA3011F234}">
   <ds:schemaRefs>
     <ds:schemaRef ds:uri="http://schemas.openxmlformats.org/officeDocument/2006/bibliography"/>
   </ds:schemaRefs>

</xml_diff>

<commit_message>
Adicionando Diagramas de Sequencia, Diagrama de casos de Uso, Alteracao do banco de dados
</commit_message>
<xml_diff>
--- a/Engenharia de Software/SIGA_SECUNDARIA.docx
+++ b/Engenharia de Software/SIGA_SECUNDARIA.docx
@@ -11459,65 +11459,26 @@
           <w:szCs w:val="24"/>
         </w:rPr>
       </w:pPr>
-    </w:p>
-    <w:p>
-      <w:pPr>
-        <w:rPr>
-          <w:rFonts w:ascii="Times New Roman" w:hAnsi="Times New Roman" w:cs="Times New Roman"/>
-          <w:sz w:val="24"/>
-          <w:szCs w:val="24"/>
-        </w:rPr>
-      </w:pPr>
-    </w:p>
-    <w:p>
-      <w:pPr>
-        <w:rPr>
-          <w:rFonts w:ascii="Times New Roman" w:hAnsi="Times New Roman" w:cs="Times New Roman"/>
-          <w:sz w:val="24"/>
-          <w:szCs w:val="24"/>
-        </w:rPr>
-      </w:pPr>
-      <w:r>
-        <w:rPr>
-          <w:rFonts w:ascii="Times New Roman" w:hAnsi="Times New Roman" w:cs="Times New Roman"/>
-          <w:sz w:val="24"/>
-          <w:szCs w:val="24"/>
-        </w:rPr>
-        <w:br w:type="page"/>
-      </w:r>
-    </w:p>
-    <w:p>
-      <w:pPr>
-        <w:pStyle w:val="Heading1"/>
-        <w:numPr>
-          <w:ilvl w:val="0"/>
-          <w:numId w:val="42"/>
-        </w:numPr>
-        <w:jc w:val="both"/>
-        <w:rPr>
-          <w:rFonts w:ascii="Times New Roman" w:hAnsi="Times New Roman" w:cs="Times New Roman"/>
-          <w:b/>
-          <w:color w:val="auto"/>
-          <w:sz w:val="28"/>
-          <w:szCs w:val="28"/>
-        </w:rPr>
-      </w:pPr>
-      <w:r>
-        <w:rPr>
-          <w:rFonts w:ascii="Times New Roman" w:hAnsi="Times New Roman" w:cs="Times New Roman"/>
-          <w:b/>
-          <w:color w:val="auto"/>
-          <w:sz w:val="28"/>
-          <w:szCs w:val="28"/>
-        </w:rPr>
-        <w:lastRenderedPageBreak/>
-        <w:t>Actores e os Casos de Uso</w:t>
-      </w:r>
-    </w:p>
-    <w:p>
-      <w:r>
-        <w:br w:type="page"/>
-      </w:r>
+      <w:bookmarkStart w:id="37" w:name="_GoBack"/>
+      <w:bookmarkEnd w:id="37"/>
+    </w:p>
+    <w:p>
+      <w:pPr>
+        <w:rPr>
+          <w:rFonts w:ascii="Times New Roman" w:hAnsi="Times New Roman" w:cs="Times New Roman"/>
+          <w:sz w:val="24"/>
+          <w:szCs w:val="24"/>
+        </w:rPr>
+      </w:pPr>
+    </w:p>
+    <w:p>
+      <w:pPr>
+        <w:rPr>
+          <w:rFonts w:ascii="Times New Roman" w:hAnsi="Times New Roman" w:cs="Times New Roman"/>
+          <w:sz w:val="24"/>
+          <w:szCs w:val="24"/>
+        </w:rPr>
+      </w:pPr>
     </w:p>
     <w:p>
       <w:pPr>
@@ -11540,7 +11501,6 @@
           <w:sz w:val="28"/>
           <w:szCs w:val="28"/>
         </w:rPr>
-        <w:lastRenderedPageBreak/>
         <w:t>Diagrama de Casos de Uso</w:t>
       </w:r>
     </w:p>
@@ -11553,6 +11513,38 @@
           <w:szCs w:val="28"/>
         </w:rPr>
       </w:pPr>
+      <w:r>
+        <w:rPr>
+          <w:rFonts w:ascii="Times New Roman" w:hAnsi="Times New Roman" w:cs="Times New Roman"/>
+          <w:b/>
+          <w:sz w:val="28"/>
+          <w:szCs w:val="28"/>
+        </w:rPr>
+        <w:pict>
+          <v:shapetype id="_x0000_t75" coordsize="21600,21600" o:spt="75" o:preferrelative="t" path="m@4@5l@4@11@9@11@9@5xe" filled="f" stroked="f">
+            <v:stroke joinstyle="miter"/>
+            <v:formulas>
+              <v:f eqn="if lineDrawn pixelLineWidth 0"/>
+              <v:f eqn="sum @0 1 0"/>
+              <v:f eqn="sum 0 0 @1"/>
+              <v:f eqn="prod @2 1 2"/>
+              <v:f eqn="prod @3 21600 pixelWidth"/>
+              <v:f eqn="prod @3 21600 pixelHeight"/>
+              <v:f eqn="sum @0 0 1"/>
+              <v:f eqn="prod @6 1 2"/>
+              <v:f eqn="prod @7 21600 pixelWidth"/>
+              <v:f eqn="sum @8 21600 0"/>
+              <v:f eqn="prod @7 21600 pixelHeight"/>
+              <v:f eqn="sum @10 21600 0"/>
+            </v:formulas>
+            <v:path o:extrusionok="f" gradientshapeok="t" o:connecttype="rect"/>
+            <o:lock v:ext="edit" aspectratio="t"/>
+          </v:shapetype>
+          <v:shape id="_x0000_i1025" type="#_x0000_t75" style="width:450.8pt;height:226.9pt">
+            <v:imagedata r:id="rId10" o:title="Diagrama_de_Casos_de_uso_modulo_3"/>
+          </v:shape>
+        </w:pict>
+      </w:r>
       <w:r>
         <w:rPr>
           <w:rFonts w:ascii="Times New Roman" w:hAnsi="Times New Roman" w:cs="Times New Roman"/>
@@ -11720,21 +11712,7 @@
           <w:sz w:val="24"/>
           <w:szCs w:val="24"/>
         </w:rPr>
-        <w:t>f</w:t>
-      </w:r>
-      <w:r>
-        <w:rPr>
-          <w:sz w:val="24"/>
-          <w:szCs w:val="24"/>
-        </w:rPr>
-        <w:t>uncionário</w:t>
-      </w:r>
-      <w:r>
-        <w:rPr>
-          <w:sz w:val="24"/>
-          <w:szCs w:val="24"/>
-        </w:rPr>
-        <w:t>s</w:t>
+        <w:t>funcionários</w:t>
       </w:r>
       <w:r>
         <w:rPr>
@@ -12682,17 +12660,7 @@
           <w:sz w:val="24"/>
           <w:szCs w:val="24"/>
         </w:rPr>
-        <w:t xml:space="preserve"> O caso de us</w:t>
-      </w:r>
-      <w:bookmarkStart w:id="37" w:name="_GoBack"/>
-      <w:bookmarkEnd w:id="37"/>
-      <w:r>
-        <w:rPr>
-          <w:rFonts w:ascii="Times New Roman" w:hAnsi="Times New Roman" w:cs="Times New Roman"/>
-          <w:sz w:val="24"/>
-          <w:szCs w:val="24"/>
-        </w:rPr>
-        <w:t>o se encerra.</w:t>
+        <w:t xml:space="preserve"> O caso de uso se encerra.</w:t>
       </w:r>
     </w:p>
     <w:p>
@@ -12822,10 +12790,10 @@
       </w:pPr>
     </w:p>
     <w:sectPr>
-      <w:headerReference w:type="default" r:id="rId10"/>
-      <w:footerReference w:type="default" r:id="rId11"/>
-      <w:headerReference w:type="first" r:id="rId12"/>
-      <w:footerReference w:type="first" r:id="rId13"/>
+      <w:headerReference w:type="default" r:id="rId11"/>
+      <w:footerReference w:type="default" r:id="rId12"/>
+      <w:headerReference w:type="first" r:id="rId13"/>
+      <w:footerReference w:type="first" r:id="rId14"/>
       <w:pgSz w:w="11906" w:h="16838"/>
       <w:pgMar w:top="1440" w:right="1440" w:bottom="1440" w:left="1440" w:header="708" w:footer="708" w:gutter="0"/>
       <w:pgNumType w:start="1"/>
@@ -12892,7 +12860,7 @@
           <w:rPr>
             <w:noProof/>
           </w:rPr>
-          <w:t>18</w:t>
+          <w:t>14</w:t>
         </w:r>
         <w:r>
           <w:fldChar w:fldCharType="end"/>
@@ -18959,7 +18927,7 @@
   <a:extraClrSchemeLst/>
   <a:extLst>
     <a:ext uri="{05A4C25C-085E-4340-85A3-A5531E510DB2}">
-      <thm15:themeFamily xmlns="" xmlns:thm15="http://schemas.microsoft.com/office/thememl/2012/main" name="Office Theme" id="{62F939B6-93AF-4DB8-9C6B-D6C7DFDC589F}" vid="{4A3C46E8-61CC-4603-A589-7422A47A8E4A}"/>
+      <thm15:themeFamily xmlns:thm15="http://schemas.microsoft.com/office/thememl/2012/main" xmlns="" name="Office Theme" id="{62F939B6-93AF-4DB8-9C6B-D6C7DFDC589F}" vid="{4A3C46E8-61CC-4603-A589-7422A47A8E4A}"/>
     </a:ext>
   </a:extLst>
 </a:theme>
@@ -18970,7 +18938,7 @@
 </file>
 
 <file path=customXml/itemProps1.xml><?xml version="1.0" encoding="utf-8"?>
-<ds:datastoreItem xmlns:ds="http://schemas.openxmlformats.org/officeDocument/2006/customXml" ds:itemID="{3D2C4944-E569-4FAD-8B0A-C8DA3011F234}">
+<ds:datastoreItem xmlns:ds="http://schemas.openxmlformats.org/officeDocument/2006/customXml" ds:itemID="{814059B4-BBC0-4A61-A7B2-7882B55AD3F1}">
   <ds:schemaRefs>
     <ds:schemaRef ds:uri="http://schemas.openxmlformats.org/officeDocument/2006/bibliography"/>
   </ds:schemaRefs>

</xml_diff>